<commit_message>
Docs: UI Docs Update
</commit_message>
<xml_diff>
--- a/artifacts/Design Documents/UI Design Document.docx
+++ b/artifacts/Design Documents/UI Design Document.docx
@@ -164,65 +164,50 @@
     <w:p>
       <w:pPr>
         <w:jc w:val="right"/>
+      </w:pPr>
+      <w:r>
         <w:rPr>
           <w:rFonts w:hint="eastAsia"/>
         </w:rPr>
+        <w:t xml:space="preserve">2020920006 김동하 </w:t>
+      </w:r>
+    </w:p>
+    <w:p>
+      <w:pPr>
+        <w:jc w:val="right"/>
       </w:pPr>
       <w:r>
         <w:rPr>
           <w:rFonts w:hint="eastAsia"/>
         </w:rPr>
-        <w:t xml:space="preserve">2020920006 김동하 </w:t>
+        <w:t xml:space="preserve">2020920008 김민회 </w:t>
       </w:r>
     </w:p>
     <w:p>
       <w:pPr>
         <w:jc w:val="right"/>
+      </w:pPr>
+      <w:r>
         <w:rPr>
           <w:rFonts w:hint="eastAsia"/>
         </w:rPr>
+        <w:t>2020920023 박세환</w:t>
+      </w:r>
+    </w:p>
+    <w:p>
+      <w:pPr>
+        <w:jc w:val="right"/>
       </w:pPr>
       <w:r>
         <w:rPr>
           <w:rFonts w:hint="eastAsia"/>
         </w:rPr>
-        <w:t xml:space="preserve">2020920008 김민회 </w:t>
+        <w:t xml:space="preserve">2020920029 배유찬 </w:t>
       </w:r>
     </w:p>
     <w:p>
       <w:pPr>
         <w:jc w:val="right"/>
-        <w:rPr>
-          <w:rFonts w:hint="eastAsia"/>
-        </w:rPr>
-      </w:pPr>
-      <w:r>
-        <w:rPr>
-          <w:rFonts w:hint="eastAsia"/>
-        </w:rPr>
-        <w:t>2020920023 박세환</w:t>
-      </w:r>
-    </w:p>
-    <w:p>
-      <w:pPr>
-        <w:jc w:val="right"/>
-        <w:rPr>
-          <w:rFonts w:hint="eastAsia"/>
-        </w:rPr>
-      </w:pPr>
-      <w:r>
-        <w:rPr>
-          <w:rFonts w:hint="eastAsia"/>
-        </w:rPr>
-        <w:t xml:space="preserve">2020920029 배유찬 </w:t>
-      </w:r>
-    </w:p>
-    <w:p>
-      <w:pPr>
-        <w:jc w:val="right"/>
-        <w:rPr>
-          <w:rFonts w:hint="eastAsia"/>
-        </w:rPr>
       </w:pPr>
       <w:r>
         <w:rPr>
@@ -548,10 +533,19 @@
               <w:spacing w:line="240" w:lineRule="auto"/>
               <w:jc w:val="center"/>
               <w:rPr>
+                <w:rFonts w:hint="eastAsia"/>
                 <w:sz w:val="20"/>
                 <w:szCs w:val="20"/>
               </w:rPr>
             </w:pPr>
+            <w:r>
+              <w:rPr>
+                <w:rFonts w:hint="eastAsia"/>
+                <w:sz w:val="20"/>
+                <w:szCs w:val="20"/>
+              </w:rPr>
+              <w:t>2024-11-18 20:00</w:t>
+            </w:r>
           </w:p>
         </w:tc>
         <w:tc>
@@ -578,10 +572,19 @@
               <w:spacing w:line="240" w:lineRule="auto"/>
               <w:jc w:val="both"/>
               <w:rPr>
+                <w:rFonts w:hint="eastAsia"/>
                 <w:sz w:val="20"/>
                 <w:szCs w:val="20"/>
               </w:rPr>
             </w:pPr>
+            <w:r>
+              <w:rPr>
+                <w:rFonts w:hint="eastAsia"/>
+                <w:sz w:val="20"/>
+                <w:szCs w:val="20"/>
+              </w:rPr>
+              <w:t>오탈자 및 목차 수정</w:t>
+            </w:r>
           </w:p>
         </w:tc>
         <w:tc>
@@ -612,6 +615,14 @@
                 <w:szCs w:val="20"/>
               </w:rPr>
             </w:pPr>
+            <w:r>
+              <w:rPr>
+                <w:rFonts w:hint="eastAsia"/>
+                <w:sz w:val="20"/>
+                <w:szCs w:val="20"/>
+              </w:rPr>
+              <w:t>Front Team</w:t>
+            </w:r>
           </w:p>
         </w:tc>
       </w:tr>
@@ -823,26 +834,20 @@
       <w:pPr>
         <w:jc w:val="center"/>
         <w:rPr>
+          <w:rFonts w:ascii="맑은 고딕" w:eastAsia="맑은 고딕" w:hAnsi="맑은 고딕" w:cs="맑은 고딕" w:hint="eastAsia"/>
+          <w:sz w:val="50"/>
+          <w:szCs w:val="50"/>
+        </w:rPr>
+      </w:pPr>
+      <w:r>
+        <w:rPr>
           <w:rFonts w:ascii="맑은 고딕" w:eastAsia="맑은 고딕" w:hAnsi="맑은 고딕" w:cs="맑은 고딕"/>
           <w:sz w:val="50"/>
           <w:szCs w:val="50"/>
         </w:rPr>
-      </w:pPr>
-      <w:r>
-        <w:rPr>
-          <w:rFonts w:ascii="맑은 고딕" w:eastAsia="맑은 고딕" w:hAnsi="맑은 고딕" w:cs="맑은 고딕"/>
-          <w:sz w:val="50"/>
-          <w:szCs w:val="50"/>
-        </w:rPr>
         <w:lastRenderedPageBreak/>
         <w:t>목    차</w:t>
       </w:r>
-    </w:p>
-    <w:p>
-      <w:pPr>
-        <w:pStyle w:val="1"/>
-        <w:spacing w:line="360" w:lineRule="auto"/>
-      </w:pPr>
       <w:bookmarkStart w:id="0" w:name="_9f72wwcdxe1n" w:colFirst="0" w:colLast="0"/>
       <w:bookmarkEnd w:id="0"/>
     </w:p>
@@ -863,14 +868,19 @@
             </w:tabs>
             <w:spacing w:before="60" w:line="240" w:lineRule="auto"/>
             <w:rPr>
+              <w:rFonts w:hint="eastAsia"/>
               <w:b/>
               <w:color w:val="000000"/>
+              <w:lang w:val="en-US"/>
             </w:rPr>
           </w:pPr>
           <w:r>
             <w:fldChar w:fldCharType="begin"/>
           </w:r>
           <w:r>
+            <w:rPr>
+              <w:lang w:val="en-US"/>
+            </w:rPr>
             <w:instrText xml:space="preserve"> TOC \h \u \z \t "Heading 1,1,Heading 2,2,Heading 3,3,Heading 4,4,Heading 5,5,Heading 6,6,"</w:instrText>
           </w:r>
           <w:r>
@@ -879,6 +889,7 @@
           <w:r>
             <w:rPr>
               <w:b/>
+              <w:lang w:val="en-US"/>
             </w:rPr>
             <w:t>Login</w:t>
           </w:r>
@@ -888,15 +899,18 @@
                 <w:rFonts w:eastAsia="Arial"/>
                 <w:b/>
                 <w:color w:val="000000"/>
+                <w:lang w:val="en-US"/>
               </w:rPr>
               <w:tab/>
             </w:r>
           </w:hyperlink>
           <w:r>
             <w:rPr>
+              <w:rFonts w:hint="eastAsia"/>
               <w:b/>
+              <w:lang w:val="en-US"/>
             </w:rPr>
-            <w:t>1</w:t>
+            <w:t>3</w:t>
           </w:r>
         </w:p>
         <w:p>
@@ -908,12 +922,15 @@
             <w:spacing w:before="60" w:line="240" w:lineRule="auto"/>
             <w:ind w:left="360"/>
             <w:rPr>
+              <w:rFonts w:hint="eastAsia"/>
               <w:color w:val="000000"/>
+              <w:lang w:val="en-US"/>
             </w:rPr>
           </w:pPr>
           <w:r>
             <w:rPr>
               <w:color w:val="000000"/>
+              <w:lang w:val="en-US"/>
             </w:rPr>
             <w:t>Login UI</w:t>
           </w:r>
@@ -922,12 +939,17 @@
               <w:rPr>
                 <w:rFonts w:eastAsia="Arial"/>
                 <w:color w:val="000000"/>
+                <w:lang w:val="en-US"/>
               </w:rPr>
               <w:tab/>
             </w:r>
           </w:hyperlink>
           <w:r>
-            <w:t>1</w:t>
+            <w:rPr>
+              <w:rFonts w:hint="eastAsia"/>
+              <w:lang w:val="en-US"/>
+            </w:rPr>
+            <w:t>3</w:t>
           </w:r>
         </w:p>
         <w:p>
@@ -938,10 +960,15 @@
             </w:tabs>
             <w:spacing w:before="60" w:line="240" w:lineRule="auto"/>
             <w:ind w:left="360"/>
+            <w:rPr>
+              <w:rFonts w:hint="eastAsia"/>
+              <w:lang w:val="en-US"/>
+            </w:rPr>
           </w:pPr>
           <w:r>
             <w:rPr>
               <w:color w:val="000000"/>
+              <w:lang w:val="en-US"/>
             </w:rPr>
             <w:t>Join UI</w:t>
           </w:r>
@@ -949,12 +976,17 @@
             <w:r>
               <w:rPr>
                 <w:color w:val="000000"/>
+                <w:lang w:val="en-US"/>
               </w:rPr>
               <w:tab/>
             </w:r>
           </w:hyperlink>
           <w:r>
-            <w:t>2</w:t>
+            <w:rPr>
+              <w:rFonts w:hint="eastAsia"/>
+              <w:lang w:val="en-US"/>
+            </w:rPr>
+            <w:t>4</w:t>
           </w:r>
         </w:p>
         <w:p>
@@ -965,17 +997,30 @@
             </w:tabs>
             <w:spacing w:before="60" w:line="240" w:lineRule="auto"/>
             <w:ind w:left="360"/>
+            <w:rPr>
+              <w:lang w:val="en-US"/>
+            </w:rPr>
           </w:pPr>
           <w:r>
+            <w:rPr>
+              <w:lang w:val="en-US"/>
+            </w:rPr>
             <w:t>Find Password UI</w:t>
           </w:r>
           <w:hyperlink w:anchor="_j6dyt9o8fr48">
             <w:r>
+              <w:rPr>
+                <w:lang w:val="en-US"/>
+              </w:rPr>
               <w:tab/>
             </w:r>
           </w:hyperlink>
           <w:r>
-            <w:t>3</w:t>
+            <w:rPr>
+              <w:rFonts w:hint="eastAsia"/>
+              <w:lang w:val="en-US"/>
+            </w:rPr>
+            <w:t>5</w:t>
           </w:r>
         </w:p>
         <w:p>
@@ -985,10 +1030,630 @@
               <w:tab w:val="right" w:leader="dot" w:pos="12000"/>
             </w:tabs>
             <w:spacing w:before="60" w:line="240" w:lineRule="auto"/>
+            <w:ind w:left="360"/>
             <w:rPr>
-              <w:b/>
-              <w:color w:val="000000"/>
+              <w:rFonts w:hint="eastAsia"/>
+              <w:lang w:val="en-US"/>
             </w:rPr>
+          </w:pPr>
+        </w:p>
+        <w:sdt>
+          <w:sdtPr>
+            <w:id w:val="534006642"/>
+            <w:docPartObj>
+              <w:docPartGallery w:val="Table of Contents"/>
+              <w:docPartUnique/>
+            </w:docPartObj>
+          </w:sdtPr>
+          <w:sdtContent>
+            <w:p>
+              <w:pPr>
+                <w:widowControl w:val="0"/>
+                <w:tabs>
+                  <w:tab w:val="right" w:leader="dot" w:pos="12000"/>
+                </w:tabs>
+                <w:spacing w:before="60" w:line="240" w:lineRule="auto"/>
+                <w:rPr>
+                  <w:rFonts w:hint="eastAsia"/>
+                  <w:b/>
+                  <w:color w:val="000000"/>
+                </w:rPr>
+              </w:pPr>
+              <w:r>
+                <w:fldChar w:fldCharType="begin"/>
+              </w:r>
+              <w:r>
+                <w:instrText xml:space="preserve"> TOC \h \u \z \t "Heading 1,1,Heading 2,2,Heading 3,3,Heading 4,4,Heading 5,5,Heading 6,6,"</w:instrText>
+              </w:r>
+              <w:r>
+                <w:fldChar w:fldCharType="separate"/>
+              </w:r>
+              <w:r>
+                <w:rPr>
+                  <w:rFonts w:hint="eastAsia"/>
+                  <w:b/>
+                </w:rPr>
+                <w:t>Main</w:t>
+              </w:r>
+              <w:hyperlink w:anchor="_4awgxhaoz8kg">
+                <w:r>
+                  <w:rPr>
+                    <w:rFonts w:eastAsia="Arial"/>
+                    <w:b/>
+                    <w:color w:val="000000"/>
+                  </w:rPr>
+                  <w:tab/>
+                </w:r>
+              </w:hyperlink>
+              <w:r>
+                <w:rPr>
+                  <w:rFonts w:hint="eastAsia"/>
+                  <w:b/>
+                </w:rPr>
+                <w:t>6</w:t>
+              </w:r>
+            </w:p>
+            <w:p>
+              <w:pPr>
+                <w:widowControl w:val="0"/>
+                <w:tabs>
+                  <w:tab w:val="right" w:leader="dot" w:pos="12000"/>
+                </w:tabs>
+                <w:spacing w:before="60" w:line="240" w:lineRule="auto"/>
+                <w:ind w:left="360"/>
+                <w:rPr>
+                  <w:rFonts w:hint="eastAsia"/>
+                  <w:color w:val="000000"/>
+                </w:rPr>
+              </w:pPr>
+              <w:r>
+                <w:rPr>
+                  <w:rFonts w:hint="eastAsia"/>
+                  <w:color w:val="000000"/>
+                </w:rPr>
+                <w:t>Main</w:t>
+              </w:r>
+              <w:r>
+                <w:rPr>
+                  <w:color w:val="000000"/>
+                </w:rPr>
+                <w:t xml:space="preserve"> UI</w:t>
+              </w:r>
+              <w:hyperlink w:anchor="_cog9o0vcncc0">
+                <w:r>
+                  <w:rPr>
+                    <w:rFonts w:eastAsia="Arial"/>
+                    <w:color w:val="000000"/>
+                  </w:rPr>
+                  <w:tab/>
+                </w:r>
+              </w:hyperlink>
+              <w:r>
+                <w:rPr>
+                  <w:rFonts w:hint="eastAsia"/>
+                </w:rPr>
+                <w:t>6</w:t>
+              </w:r>
+            </w:p>
+            <w:p>
+              <w:pPr>
+                <w:widowControl w:val="0"/>
+                <w:tabs>
+                  <w:tab w:val="right" w:leader="dot" w:pos="12000"/>
+                </w:tabs>
+                <w:spacing w:before="60" w:line="240" w:lineRule="auto"/>
+                <w:ind w:left="360"/>
+                <w:rPr>
+                  <w:rFonts w:hint="eastAsia"/>
+                </w:rPr>
+              </w:pPr>
+              <w:r>
+                <w:rPr>
+                  <w:rFonts w:hint="eastAsia"/>
+                  <w:color w:val="000000"/>
+                </w:rPr>
+                <w:t>Post</w:t>
+              </w:r>
+              <w:r>
+                <w:rPr>
+                  <w:color w:val="000000"/>
+                </w:rPr>
+                <w:t xml:space="preserve"> UI</w:t>
+              </w:r>
+              <w:hyperlink w:anchor="_j6dyt9o8fr48">
+                <w:r>
+                  <w:rPr>
+                    <w:color w:val="000000"/>
+                  </w:rPr>
+                  <w:tab/>
+                </w:r>
+              </w:hyperlink>
+              <w:r>
+                <w:rPr>
+                  <w:rFonts w:hint="eastAsia"/>
+                </w:rPr>
+                <w:t>7</w:t>
+              </w:r>
+            </w:p>
+            <w:p>
+              <w:pPr>
+                <w:widowControl w:val="0"/>
+                <w:tabs>
+                  <w:tab w:val="right" w:leader="dot" w:pos="12000"/>
+                </w:tabs>
+                <w:spacing w:before="60" w:line="240" w:lineRule="auto"/>
+                <w:ind w:left="360"/>
+                <w:rPr>
+                  <w:rFonts w:hint="eastAsia"/>
+                </w:rPr>
+              </w:pPr>
+              <w:r>
+                <w:rPr>
+                  <w:rFonts w:hint="eastAsia"/>
+                </w:rPr>
+                <w:t>Search</w:t>
+              </w:r>
+              <w:r>
+                <w:t xml:space="preserve"> UI</w:t>
+              </w:r>
+              <w:hyperlink w:anchor="_j6dyt9o8fr48">
+                <w:r>
+                  <w:tab/>
+                </w:r>
+              </w:hyperlink>
+              <w:r>
+                <w:rPr>
+                  <w:rFonts w:hint="eastAsia"/>
+                </w:rPr>
+                <w:t>8</w:t>
+              </w:r>
+            </w:p>
+            <w:p>
+              <w:pPr>
+                <w:widowControl w:val="0"/>
+                <w:tabs>
+                  <w:tab w:val="right" w:leader="dot" w:pos="12000"/>
+                </w:tabs>
+                <w:spacing w:before="60" w:line="240" w:lineRule="auto"/>
+                <w:rPr>
+                  <w:rFonts w:hint="eastAsia"/>
+                </w:rPr>
+              </w:pPr>
+              <w:r>
+                <w:fldChar w:fldCharType="end"/>
+              </w:r>
+            </w:p>
+            <w:sdt>
+              <w:sdtPr>
+                <w:id w:val="-1956864015"/>
+                <w:docPartObj>
+                  <w:docPartGallery w:val="Table of Contents"/>
+                  <w:docPartUnique/>
+                </w:docPartObj>
+              </w:sdtPr>
+              <w:sdtContent>
+                <w:p>
+                  <w:pPr>
+                    <w:widowControl w:val="0"/>
+                    <w:tabs>
+                      <w:tab w:val="right" w:leader="dot" w:pos="12000"/>
+                    </w:tabs>
+                    <w:spacing w:before="60" w:line="240" w:lineRule="auto"/>
+                    <w:rPr>
+                      <w:rFonts w:hint="eastAsia"/>
+                      <w:b/>
+                      <w:color w:val="000000"/>
+                    </w:rPr>
+                  </w:pPr>
+                  <w:r>
+                    <w:fldChar w:fldCharType="begin"/>
+                  </w:r>
+                  <w:r>
+                    <w:instrText xml:space="preserve"> TOC \h \u \z \t "Heading 1,1,Heading 2,2,Heading 3,3,Heading 4,4,Heading 5,5,Heading 6,6,"</w:instrText>
+                  </w:r>
+                  <w:r>
+                    <w:fldChar w:fldCharType="separate"/>
+                  </w:r>
+                  <w:r>
+                    <w:rPr>
+                      <w:rFonts w:hint="eastAsia"/>
+                      <w:b/>
+                    </w:rPr>
+                    <w:t>Circle</w:t>
+                  </w:r>
+                  <w:hyperlink w:anchor="_4awgxhaoz8kg">
+                    <w:r>
+                      <w:rPr>
+                        <w:rFonts w:eastAsia="Arial"/>
+                        <w:b/>
+                        <w:color w:val="000000"/>
+                      </w:rPr>
+                      <w:tab/>
+                    </w:r>
+                  </w:hyperlink>
+                  <w:r>
+                    <w:rPr>
+                      <w:rFonts w:hint="eastAsia"/>
+                      <w:b/>
+                    </w:rPr>
+                    <w:t>9</w:t>
+                  </w:r>
+                </w:p>
+                <w:p>
+                  <w:pPr>
+                    <w:widowControl w:val="0"/>
+                    <w:tabs>
+                      <w:tab w:val="right" w:leader="dot" w:pos="12000"/>
+                    </w:tabs>
+                    <w:spacing w:before="60" w:line="240" w:lineRule="auto"/>
+                    <w:ind w:left="360"/>
+                    <w:rPr>
+                      <w:rFonts w:hint="eastAsia"/>
+                      <w:color w:val="000000"/>
+                    </w:rPr>
+                  </w:pPr>
+                  <w:r>
+                    <w:rPr>
+                      <w:rFonts w:hint="eastAsia"/>
+                      <w:color w:val="000000"/>
+                    </w:rPr>
+                    <w:t>Circle</w:t>
+                  </w:r>
+                  <w:r>
+                    <w:rPr>
+                      <w:color w:val="000000"/>
+                    </w:rPr>
+                    <w:t xml:space="preserve"> UI</w:t>
+                  </w:r>
+                  <w:hyperlink w:anchor="_cog9o0vcncc0">
+                    <w:r>
+                      <w:rPr>
+                        <w:rFonts w:eastAsia="Arial"/>
+                        <w:color w:val="000000"/>
+                      </w:rPr>
+                      <w:tab/>
+                    </w:r>
+                  </w:hyperlink>
+                  <w:r>
+                    <w:rPr>
+                      <w:rFonts w:hint="eastAsia"/>
+                    </w:rPr>
+                    <w:t>9</w:t>
+                  </w:r>
+                </w:p>
+                <w:p>
+                  <w:pPr>
+                    <w:widowControl w:val="0"/>
+                    <w:tabs>
+                      <w:tab w:val="right" w:leader="dot" w:pos="12000"/>
+                    </w:tabs>
+                    <w:spacing w:before="60" w:line="240" w:lineRule="auto"/>
+                    <w:ind w:left="360"/>
+                    <w:rPr>
+                      <w:rFonts w:hint="eastAsia"/>
+                    </w:rPr>
+                  </w:pPr>
+                  <w:r>
+                    <w:rPr>
+                      <w:rFonts w:hint="eastAsia"/>
+                      <w:color w:val="000000"/>
+                    </w:rPr>
+                    <w:t xml:space="preserve">Write </w:t>
+                  </w:r>
+                  <w:r>
+                    <w:rPr>
+                      <w:rFonts w:hint="eastAsia"/>
+                      <w:color w:val="000000"/>
+                    </w:rPr>
+                    <w:t>Post</w:t>
+                  </w:r>
+                  <w:r>
+                    <w:rPr>
+                      <w:color w:val="000000"/>
+                    </w:rPr>
+                    <w:t xml:space="preserve"> UI</w:t>
+                  </w:r>
+                  <w:hyperlink w:anchor="_j6dyt9o8fr48">
+                    <w:r>
+                      <w:rPr>
+                        <w:color w:val="000000"/>
+                      </w:rPr>
+                      <w:tab/>
+                    </w:r>
+                  </w:hyperlink>
+                  <w:r>
+                    <w:rPr>
+                      <w:rFonts w:hint="eastAsia"/>
+                    </w:rPr>
+                    <w:t>10</w:t>
+                  </w:r>
+                </w:p>
+                <w:p>
+                  <w:pPr>
+                    <w:widowControl w:val="0"/>
+                    <w:tabs>
+                      <w:tab w:val="right" w:leader="dot" w:pos="12000"/>
+                    </w:tabs>
+                    <w:spacing w:before="60" w:line="240" w:lineRule="auto"/>
+                    <w:ind w:left="360"/>
+                    <w:rPr>
+                      <w:rFonts w:hint="eastAsia"/>
+                    </w:rPr>
+                  </w:pPr>
+                  <w:r>
+                    <w:rPr>
+                      <w:rFonts w:hint="eastAsia"/>
+                    </w:rPr>
+                    <w:t>Circle Member</w:t>
+                  </w:r>
+                  <w:r>
+                    <w:t xml:space="preserve"> UI</w:t>
+                  </w:r>
+                  <w:hyperlink w:anchor="_j6dyt9o8fr48">
+                    <w:r>
+                      <w:tab/>
+                    </w:r>
+                  </w:hyperlink>
+                  <w:r>
+                    <w:rPr>
+                      <w:rFonts w:hint="eastAsia"/>
+                    </w:rPr>
+                    <w:t>11</w:t>
+                  </w:r>
+                </w:p>
+                <w:p>
+                  <w:pPr>
+                    <w:tabs>
+                      <w:tab w:val="right" w:leader="dot" w:pos="12000"/>
+                    </w:tabs>
+                    <w:spacing w:before="60"/>
+                  </w:pPr>
+                  <w:r>
+                    <w:fldChar w:fldCharType="end"/>
+                  </w:r>
+                </w:p>
+              </w:sdtContent>
+            </w:sdt>
+            <w:sdt>
+              <w:sdtPr>
+                <w:id w:val="1069536804"/>
+                <w:docPartObj>
+                  <w:docPartGallery w:val="Table of Contents"/>
+                  <w:docPartUnique/>
+                </w:docPartObj>
+              </w:sdtPr>
+              <w:sdtContent>
+                <w:p>
+                  <w:pPr>
+                    <w:widowControl w:val="0"/>
+                    <w:tabs>
+                      <w:tab w:val="right" w:leader="dot" w:pos="12000"/>
+                    </w:tabs>
+                    <w:spacing w:before="60" w:line="240" w:lineRule="auto"/>
+                    <w:rPr>
+                      <w:rFonts w:hint="eastAsia"/>
+                      <w:b/>
+                      <w:color w:val="000000"/>
+                    </w:rPr>
+                  </w:pPr>
+                  <w:r>
+                    <w:rPr>
+                      <w:rFonts w:hint="eastAsia"/>
+                    </w:rPr>
+                    <w:t>Circle Admin</w:t>
+                  </w:r>
+                  <w:r>
+                    <w:fldChar w:fldCharType="begin"/>
+                  </w:r>
+                  <w:r>
+                    <w:instrText xml:space="preserve"> TOC \h \u \z \t "Heading 1,1,Heading 2,2,Heading 3,3,Heading 4,4,Heading 5,5,Heading 6,6,"</w:instrText>
+                  </w:r>
+                  <w:r>
+                    <w:fldChar w:fldCharType="separate"/>
+                  </w:r>
+                  <w:hyperlink w:anchor="_4awgxhaoz8kg">
+                    <w:r>
+                      <w:rPr>
+                        <w:rFonts w:eastAsia="Arial"/>
+                        <w:b/>
+                        <w:color w:val="000000"/>
+                      </w:rPr>
+                      <w:tab/>
+                    </w:r>
+                  </w:hyperlink>
+                  <w:r>
+                    <w:rPr>
+                      <w:rFonts w:hint="eastAsia"/>
+                      <w:b/>
+                    </w:rPr>
+                    <w:t>12</w:t>
+                  </w:r>
+                </w:p>
+                <w:p>
+                  <w:pPr>
+                    <w:widowControl w:val="0"/>
+                    <w:tabs>
+                      <w:tab w:val="right" w:leader="dot" w:pos="12000"/>
+                    </w:tabs>
+                    <w:spacing w:before="60" w:line="240" w:lineRule="auto"/>
+                    <w:ind w:left="360"/>
+                    <w:rPr>
+                      <w:rFonts w:hint="eastAsia"/>
+                      <w:color w:val="000000"/>
+                    </w:rPr>
+                  </w:pPr>
+                  <w:r>
+                    <w:rPr>
+                      <w:rFonts w:hint="eastAsia"/>
+                      <w:color w:val="000000"/>
+                    </w:rPr>
+                    <w:t>Circle Admin UI</w:t>
+                  </w:r>
+                  <w:hyperlink w:anchor="_cog9o0vcncc0">
+                    <w:r>
+                      <w:rPr>
+                        <w:rFonts w:eastAsia="Arial"/>
+                        <w:color w:val="000000"/>
+                      </w:rPr>
+                      <w:tab/>
+                    </w:r>
+                  </w:hyperlink>
+                  <w:r>
+                    <w:rPr>
+                      <w:rFonts w:hint="eastAsia"/>
+                    </w:rPr>
+                    <w:t>12</w:t>
+                  </w:r>
+                </w:p>
+                <w:p>
+                  <w:pPr>
+                    <w:widowControl w:val="0"/>
+                    <w:tabs>
+                      <w:tab w:val="right" w:leader="dot" w:pos="12000"/>
+                    </w:tabs>
+                    <w:spacing w:before="60" w:line="240" w:lineRule="auto"/>
+                    <w:ind w:left="360"/>
+                    <w:rPr>
+                      <w:rFonts w:hint="eastAsia"/>
+                    </w:rPr>
+                  </w:pPr>
+                  <w:r>
+                    <w:rPr>
+                      <w:rFonts w:hint="eastAsia"/>
+                      <w:color w:val="000000"/>
+                    </w:rPr>
+                    <w:t>Circle Member Admin</w:t>
+                  </w:r>
+                  <w:r>
+                    <w:rPr>
+                      <w:color w:val="000000"/>
+                    </w:rPr>
+                    <w:t xml:space="preserve"> UI</w:t>
+                  </w:r>
+                  <w:hyperlink w:anchor="_j6dyt9o8fr48">
+                    <w:r>
+                      <w:rPr>
+                        <w:color w:val="000000"/>
+                      </w:rPr>
+                      <w:tab/>
+                    </w:r>
+                  </w:hyperlink>
+                  <w:r>
+                    <w:rPr>
+                      <w:rFonts w:hint="eastAsia"/>
+                    </w:rPr>
+                    <w:t>13</w:t>
+                  </w:r>
+                </w:p>
+                <w:p>
+                  <w:pPr>
+                    <w:widowControl w:val="0"/>
+                    <w:tabs>
+                      <w:tab w:val="right" w:leader="dot" w:pos="12000"/>
+                    </w:tabs>
+                    <w:spacing w:before="60" w:line="240" w:lineRule="auto"/>
+                    <w:ind w:left="360"/>
+                  </w:pPr>
+                  <w:r>
+                    <w:rPr>
+                      <w:rFonts w:hint="eastAsia"/>
+                    </w:rPr>
+                    <w:t>Circle Info Admin</w:t>
+                  </w:r>
+                  <w:r>
+                    <w:t xml:space="preserve"> UI</w:t>
+                  </w:r>
+                  <w:hyperlink w:anchor="_j6dyt9o8fr48">
+                    <w:r>
+                      <w:tab/>
+                    </w:r>
+                  </w:hyperlink>
+                  <w:r>
+                    <w:rPr>
+                      <w:rFonts w:hint="eastAsia"/>
+                    </w:rPr>
+                    <w:t>14</w:t>
+                  </w:r>
+                </w:p>
+                <w:p>
+                  <w:pPr>
+                    <w:widowControl w:val="0"/>
+                    <w:tabs>
+                      <w:tab w:val="right" w:leader="dot" w:pos="12000"/>
+                    </w:tabs>
+                    <w:spacing w:before="60" w:line="240" w:lineRule="auto"/>
+                    <w:ind w:left="360"/>
+                    <w:rPr>
+                      <w:rFonts w:hint="eastAsia"/>
+                    </w:rPr>
+                  </w:pPr>
+                  <w:r>
+                    <w:rPr>
+                      <w:rFonts w:hint="eastAsia"/>
+                    </w:rPr>
+                    <w:t>Circle Register Form Admin</w:t>
+                  </w:r>
+                  <w:r>
+                    <w:t xml:space="preserve"> UI</w:t>
+                  </w:r>
+                  <w:hyperlink w:anchor="_j6dyt9o8fr48">
+                    <w:r>
+                      <w:tab/>
+                    </w:r>
+                  </w:hyperlink>
+                  <w:r>
+                    <w:rPr>
+                      <w:rFonts w:hint="eastAsia"/>
+                    </w:rPr>
+                    <w:t>15</w:t>
+                  </w:r>
+                </w:p>
+                <w:p>
+                  <w:pPr>
+                    <w:widowControl w:val="0"/>
+                    <w:tabs>
+                      <w:tab w:val="right" w:leader="dot" w:pos="12000"/>
+                    </w:tabs>
+                    <w:spacing w:before="60" w:line="240" w:lineRule="auto"/>
+                    <w:ind w:left="360"/>
+                    <w:rPr>
+                      <w:rFonts w:hint="eastAsia"/>
+                    </w:rPr>
+                  </w:pPr>
+                </w:p>
+                <w:p>
+                  <w:pPr>
+                    <w:tabs>
+                      <w:tab w:val="right" w:leader="dot" w:pos="12000"/>
+                    </w:tabs>
+                    <w:spacing w:before="60"/>
+                  </w:pPr>
+                  <w:r>
+                    <w:fldChar w:fldCharType="end"/>
+                  </w:r>
+                </w:p>
+              </w:sdtContent>
+            </w:sdt>
+            <w:p>
+              <w:pPr>
+                <w:tabs>
+                  <w:tab w:val="right" w:leader="dot" w:pos="12000"/>
+                </w:tabs>
+                <w:spacing w:before="60"/>
+                <w:rPr>
+                  <w:rFonts w:hint="eastAsia"/>
+                </w:rPr>
+              </w:pPr>
+            </w:p>
+          </w:sdtContent>
+        </w:sdt>
+        <w:p>
+          <w:pPr>
+            <w:widowControl w:val="0"/>
+            <w:tabs>
+              <w:tab w:val="right" w:leader="dot" w:pos="12000"/>
+            </w:tabs>
+            <w:spacing w:before="60" w:line="240" w:lineRule="auto"/>
           </w:pPr>
           <w:r>
             <w:fldChar w:fldCharType="end"/>
@@ -996,76 +1661,58 @@
         </w:p>
       </w:sdtContent>
     </w:sdt>
+    <w:bookmarkStart w:id="1" w:name="_j3xh6x4y5u5y" w:colFirst="0" w:colLast="0" w:displacedByCustomXml="prev"/>
+    <w:bookmarkEnd w:id="1" w:displacedByCustomXml="prev"/>
+    <w:bookmarkStart w:id="2" w:name="_4awgxhaoz8kg" w:colFirst="0" w:colLast="0" w:displacedByCustomXml="prev"/>
+    <w:bookmarkEnd w:id="2" w:displacedByCustomXml="prev"/>
+    <w:bookmarkStart w:id="3" w:name="_f672o8byw71x" w:colFirst="0" w:colLast="0" w:displacedByCustomXml="prev"/>
+    <w:bookmarkEnd w:id="3" w:displacedByCustomXml="prev"/>
+    <w:p>
+      <w:pPr>
+        <w:widowControl w:val="0"/>
+        <w:tabs>
+          <w:tab w:val="right" w:leader="dot" w:pos="12000"/>
+        </w:tabs>
+        <w:spacing w:before="60" w:line="240" w:lineRule="auto"/>
+        <w:rPr>
+          <w:b/>
+          <w:color w:val="000000"/>
+        </w:rPr>
+      </w:pPr>
+      <w:r>
+        <w:br w:type="page"/>
+      </w:r>
+    </w:p>
     <w:p>
       <w:pPr>
         <w:pStyle w:val="1"/>
-        <w:spacing w:line="360" w:lineRule="auto"/>
-      </w:pPr>
-      <w:bookmarkStart w:id="1" w:name="_f672o8byw71x" w:colFirst="0" w:colLast="0"/>
-      <w:bookmarkEnd w:id="1"/>
-    </w:p>
-    <w:p>
-      <w:pPr>
-        <w:jc w:val="both"/>
-        <w:rPr>
-          <w:rFonts w:ascii="맑은 고딕" w:eastAsia="맑은 고딕" w:hAnsi="맑은 고딕" w:cs="맑은 고딕"/>
-          <w:sz w:val="28"/>
-          <w:szCs w:val="28"/>
-        </w:rPr>
-      </w:pPr>
-    </w:p>
-    <w:p>
-      <w:pPr>
-        <w:jc w:val="both"/>
-        <w:rPr>
-          <w:rFonts w:ascii="맑은 고딕" w:eastAsia="맑은 고딕" w:hAnsi="맑은 고딕" w:cs="맑은 고딕"/>
-          <w:sz w:val="28"/>
-          <w:szCs w:val="28"/>
-        </w:rPr>
-      </w:pPr>
-    </w:p>
-    <w:p>
-      <w:pPr>
-        <w:pStyle w:val="a3"/>
-        <w:jc w:val="both"/>
-        <w:rPr>
-          <w:b/>
-        </w:rPr>
-      </w:pPr>
-      <w:bookmarkStart w:id="2" w:name="_j3xh6x4y5u5y" w:colFirst="0" w:colLast="0"/>
-      <w:bookmarkEnd w:id="2"/>
-      <w:r>
-        <w:br w:type="page"/>
-      </w:r>
-    </w:p>
-    <w:p>
-      <w:pPr>
-        <w:pStyle w:val="1"/>
-      </w:pPr>
-      <w:bookmarkStart w:id="3" w:name="_4awgxhaoz8kg" w:colFirst="0" w:colLast="0"/>
-      <w:bookmarkEnd w:id="3"/>
+      </w:pPr>
       <w:r>
         <w:lastRenderedPageBreak/>
         <w:t>Login</w:t>
       </w:r>
     </w:p>
     <w:p>
+      <w:pPr>
+        <w:rPr>
+          <w:rFonts w:hint="eastAsia"/>
+        </w:rPr>
+      </w:pPr>
       <w:r>
         <w:rPr>
           <w:noProof/>
           <w:lang w:val="ko-KR"/>
         </w:rPr>
         <w:pict w14:anchorId="5317697C">
-          <v:rect id="_x0000_i1028" alt="" style="width:451.3pt;height:.05pt;mso-width-percent:0;mso-height-percent:0;mso-width-percent:0;mso-height-percent:0" o:hralign="center" o:hrstd="t" o:hr="t" fillcolor="#a0a0a0" stroked="f"/>
+          <v:rect id="_x0000_i1039" alt="" style="width:451.3pt;height:.05pt;mso-width-percent:0;mso-height-percent:0;mso-width-percent:0;mso-height-percent:0" o:hralign="center" o:hrstd="t" o:hr="t" fillcolor="#a0a0a0" stroked="f"/>
         </w:pict>
       </w:r>
     </w:p>
-    <w:p/>
-    <w:p/>
     <w:p>
       <w:pPr>
         <w:pStyle w:val="2"/>
         <w:rPr>
+          <w:rFonts w:hint="eastAsia"/>
           <w:sz w:val="24"/>
           <w:szCs w:val="24"/>
         </w:rPr>
@@ -1082,14 +1729,9 @@
     </w:p>
     <w:p>
       <w:pPr>
-        <w:ind w:left="720"/>
-      </w:pPr>
-    </w:p>
-    <w:p>
-      <w:pPr>
         <w:jc w:val="center"/>
         <w:rPr>
-          <w:rFonts w:ascii="맑은 고딕" w:eastAsia="맑은 고딕" w:hAnsi="맑은 고딕" w:cs="맑은 고딕"/>
+          <w:rFonts w:ascii="맑은 고딕" w:eastAsia="맑은 고딕" w:hAnsi="맑은 고딕" w:cs="맑은 고딕" w:hint="eastAsia"/>
           <w:sz w:val="24"/>
           <w:szCs w:val="24"/>
         </w:rPr>
@@ -1142,12 +1784,6 @@
           </wp:inline>
         </w:drawing>
       </w:r>
-    </w:p>
-    <w:p>
-      <w:pPr>
-        <w:pStyle w:val="2"/>
-        <w:jc w:val="both"/>
-      </w:pPr>
       <w:bookmarkStart w:id="5" w:name="_2wl0sfgoj17t" w:colFirst="0" w:colLast="0"/>
       <w:bookmarkEnd w:id="5"/>
     </w:p>
@@ -1369,9 +2005,15 @@
         <w:t>로 이동</w:t>
       </w:r>
     </w:p>
-    <w:p>
-      <w:pPr>
-        <w:ind w:left="720"/>
+    <w:p/>
+    <w:p/>
+    <w:p/>
+    <w:p/>
+    <w:p>
+      <w:pPr>
+        <w:rPr>
+          <w:rFonts w:hint="eastAsia"/>
+        </w:rPr>
       </w:pPr>
     </w:p>
     <w:p>
@@ -1389,6 +2031,7 @@
           <w:sz w:val="24"/>
           <w:szCs w:val="24"/>
         </w:rPr>
+        <w:lastRenderedPageBreak/>
         <w:t>Find Password Page</w:t>
       </w:r>
     </w:p>
@@ -1457,7 +2100,6 @@
       <w:bookmarkStart w:id="10" w:name="_3vn8hojjjy7a" w:colFirst="0" w:colLast="0"/>
       <w:bookmarkEnd w:id="10"/>
       <w:r>
-        <w:lastRenderedPageBreak/>
         <w:t>Description</w:t>
       </w:r>
     </w:p>
@@ -1503,11 +2145,131 @@
     </w:p>
     <w:p>
       <w:pPr>
+        <w:rPr>
+          <w:rFonts w:ascii="Arial Unicode MS" w:eastAsia="Arial Unicode MS" w:hAnsi="Arial Unicode MS" w:cs="Arial Unicode MS"/>
+        </w:rPr>
+      </w:pPr>
+    </w:p>
+    <w:p>
+      <w:pPr>
+        <w:rPr>
+          <w:rFonts w:ascii="Arial Unicode MS" w:eastAsia="Arial Unicode MS" w:hAnsi="Arial Unicode MS" w:cs="Arial Unicode MS"/>
+        </w:rPr>
+      </w:pPr>
+    </w:p>
+    <w:p>
+      <w:pPr>
+        <w:rPr>
+          <w:rFonts w:ascii="Arial Unicode MS" w:eastAsia="Arial Unicode MS" w:hAnsi="Arial Unicode MS" w:cs="Arial Unicode MS"/>
+        </w:rPr>
+      </w:pPr>
+    </w:p>
+    <w:p>
+      <w:pPr>
+        <w:rPr>
+          <w:rFonts w:ascii="Arial Unicode MS" w:eastAsia="Arial Unicode MS" w:hAnsi="Arial Unicode MS" w:cs="Arial Unicode MS"/>
+        </w:rPr>
+      </w:pPr>
+    </w:p>
+    <w:p>
+      <w:pPr>
+        <w:rPr>
+          <w:rFonts w:ascii="Arial Unicode MS" w:eastAsia="Arial Unicode MS" w:hAnsi="Arial Unicode MS" w:cs="Arial Unicode MS"/>
+        </w:rPr>
+      </w:pPr>
+    </w:p>
+    <w:p>
+      <w:pPr>
+        <w:rPr>
+          <w:rFonts w:ascii="Arial Unicode MS" w:eastAsia="Arial Unicode MS" w:hAnsi="Arial Unicode MS" w:cs="Arial Unicode MS"/>
+        </w:rPr>
+      </w:pPr>
+    </w:p>
+    <w:p>
+      <w:pPr>
+        <w:rPr>
+          <w:rFonts w:ascii="Arial Unicode MS" w:eastAsia="Arial Unicode MS" w:hAnsi="Arial Unicode MS" w:cs="Arial Unicode MS"/>
+        </w:rPr>
+      </w:pPr>
+    </w:p>
+    <w:p>
+      <w:pPr>
+        <w:rPr>
+          <w:rFonts w:ascii="Arial Unicode MS" w:eastAsia="Arial Unicode MS" w:hAnsi="Arial Unicode MS" w:cs="Arial Unicode MS"/>
+        </w:rPr>
+      </w:pPr>
+    </w:p>
+    <w:p>
+      <w:pPr>
+        <w:rPr>
+          <w:rFonts w:ascii="Arial Unicode MS" w:eastAsia="Arial Unicode MS" w:hAnsi="Arial Unicode MS" w:cs="Arial Unicode MS"/>
+        </w:rPr>
+      </w:pPr>
+    </w:p>
+    <w:p>
+      <w:pPr>
+        <w:rPr>
+          <w:rFonts w:ascii="Arial Unicode MS" w:eastAsia="Arial Unicode MS" w:hAnsi="Arial Unicode MS" w:cs="Arial Unicode MS"/>
+        </w:rPr>
+      </w:pPr>
+    </w:p>
+    <w:p>
+      <w:pPr>
+        <w:rPr>
+          <w:rFonts w:ascii="Arial Unicode MS" w:eastAsia="Arial Unicode MS" w:hAnsi="Arial Unicode MS" w:cs="Arial Unicode MS"/>
+        </w:rPr>
+      </w:pPr>
+    </w:p>
+    <w:p>
+      <w:pPr>
+        <w:rPr>
+          <w:rFonts w:ascii="Arial Unicode MS" w:eastAsia="Arial Unicode MS" w:hAnsi="Arial Unicode MS" w:cs="Arial Unicode MS"/>
+        </w:rPr>
+      </w:pPr>
+    </w:p>
+    <w:p>
+      <w:pPr>
+        <w:rPr>
+          <w:rFonts w:ascii="Arial Unicode MS" w:eastAsia="Arial Unicode MS" w:hAnsi="Arial Unicode MS" w:cs="Arial Unicode MS"/>
+        </w:rPr>
+      </w:pPr>
+    </w:p>
+    <w:p>
+      <w:pPr>
+        <w:rPr>
+          <w:rFonts w:ascii="Arial Unicode MS" w:eastAsia="Arial Unicode MS" w:hAnsi="Arial Unicode MS" w:cs="Arial Unicode MS"/>
+        </w:rPr>
+      </w:pPr>
+    </w:p>
+    <w:p>
+      <w:pPr>
+        <w:rPr>
+          <w:rFonts w:ascii="Arial Unicode MS" w:eastAsia="Arial Unicode MS" w:hAnsi="Arial Unicode MS" w:cs="Arial Unicode MS"/>
+        </w:rPr>
+      </w:pPr>
+    </w:p>
+    <w:p>
+      <w:pPr>
+        <w:rPr>
+          <w:rFonts w:ascii="Arial Unicode MS" w:eastAsia="Arial Unicode MS" w:hAnsi="Arial Unicode MS" w:cs="Arial Unicode MS"/>
+        </w:rPr>
+      </w:pPr>
+    </w:p>
+    <w:p>
+      <w:pPr>
+        <w:rPr>
+          <w:rFonts w:hint="eastAsia"/>
+        </w:rPr>
+      </w:pPr>
+    </w:p>
+    <w:p>
+      <w:pPr>
         <w:pStyle w:val="1"/>
       </w:pPr>
       <w:bookmarkStart w:id="11" w:name="_1yqqw7hg94j0" w:colFirst="0" w:colLast="0"/>
       <w:bookmarkEnd w:id="11"/>
       <w:r>
+        <w:lastRenderedPageBreak/>
         <w:t>Main</w:t>
       </w:r>
     </w:p>
@@ -1515,7 +2277,7 @@
     <w:p>
       <w:pPr>
         <w:rPr>
-          <w:rFonts w:ascii="맑은 고딕" w:eastAsia="맑은 고딕" w:hAnsi="맑은 고딕" w:cs="맑은 고딕"/>
+          <w:rFonts w:ascii="맑은 고딕" w:eastAsia="맑은 고딕" w:hAnsi="맑은 고딕" w:cs="맑은 고딕" w:hint="eastAsia"/>
           <w:sz w:val="24"/>
           <w:szCs w:val="24"/>
         </w:rPr>
@@ -1526,18 +2288,9 @@
           <w:lang w:val="ko-KR"/>
         </w:rPr>
         <w:pict w14:anchorId="0284B399">
-          <v:rect id="_x0000_i1027" alt="" style="width:451.3pt;height:.05pt;mso-width-percent:0;mso-height-percent:0;mso-width-percent:0;mso-height-percent:0" o:hralign="center" o:hrstd="t" o:hr="t" fillcolor="#a0a0a0" stroked="f"/>
+          <v:rect id="_x0000_i1026" alt="" style="width:451.3pt;height:.05pt;mso-width-percent:0;mso-height-percent:0;mso-width-percent:0;mso-height-percent:0" o:hralign="center" o:hrstd="t" o:hr="t" fillcolor="#a0a0a0" stroked="f"/>
         </w:pict>
       </w:r>
-    </w:p>
-    <w:p>
-      <w:pPr>
-        <w:rPr>
-          <w:b/>
-          <w:sz w:val="30"/>
-          <w:szCs w:val="30"/>
-        </w:rPr>
-      </w:pPr>
     </w:p>
     <w:p>
       <w:pPr>
@@ -1838,16 +2591,6 @@
     <w:p/>
     <w:p/>
     <w:p/>
-    <w:p/>
-    <w:p/>
-    <w:p/>
-    <w:p/>
-    <w:p/>
-    <w:p/>
-    <w:p/>
-    <w:p/>
-    <w:p/>
-    <w:p/>
     <w:p>
       <w:pPr>
         <w:pStyle w:val="2"/>
@@ -1863,6 +2606,7 @@
           <w:sz w:val="24"/>
           <w:szCs w:val="24"/>
         </w:rPr>
+        <w:lastRenderedPageBreak/>
         <w:t>Search Page</w:t>
       </w:r>
     </w:p>
@@ -1948,7 +2692,6 @@
         <w:rPr>
           <w:rFonts w:ascii="Arial Unicode MS" w:eastAsia="Arial Unicode MS" w:hAnsi="Arial Unicode MS" w:cs="Arial Unicode MS"/>
         </w:rPr>
-        <w:lastRenderedPageBreak/>
         <w:t xml:space="preserve">동아리를 클릭할 경우 </w:t>
       </w:r>
       <w:r>
@@ -2032,66 +2775,49 @@
     </w:p>
     <w:p>
       <w:pPr>
-        <w:ind w:left="720"/>
-      </w:pPr>
-    </w:p>
-    <w:p>
-      <w:pPr>
-        <w:ind w:left="720"/>
-      </w:pPr>
-    </w:p>
-    <w:p>
-      <w:pPr>
-        <w:ind w:left="720"/>
-      </w:pPr>
-    </w:p>
-    <w:p/>
-    <w:p>
-      <w:pPr>
-        <w:ind w:left="720"/>
-      </w:pPr>
-    </w:p>
-    <w:p>
-      <w:pPr>
-        <w:ind w:left="720"/>
-      </w:pPr>
-    </w:p>
-    <w:p>
-      <w:pPr>
         <w:pStyle w:val="1"/>
       </w:pPr>
       <w:bookmarkStart w:id="18" w:name="_2ax7ex95i38m" w:colFirst="0" w:colLast="0"/>
       <w:bookmarkEnd w:id="18"/>
       <w:r>
+        <w:lastRenderedPageBreak/>
         <w:t>Circle</w:t>
       </w:r>
     </w:p>
     <w:p/>
     <w:p>
+      <w:pPr>
+        <w:rPr>
+          <w:rFonts w:hint="eastAsia"/>
+        </w:rPr>
+      </w:pPr>
       <w:r>
         <w:rPr>
           <w:noProof/>
           <w:lang w:val="ko-KR"/>
         </w:rPr>
         <w:pict w14:anchorId="16A1B124">
-          <v:rect id="_x0000_i1026" alt="" style="width:451.3pt;height:.05pt;mso-width-percent:0;mso-height-percent:0;mso-width-percent:0;mso-height-percent:0" o:hralign="center" o:hrstd="t" o:hr="t" fillcolor="#a0a0a0" stroked="f"/>
+          <v:rect id="_x0000_i1027" alt="" style="width:451.3pt;height:.05pt;mso-width-percent:0;mso-height-percent:0;mso-width-percent:0;mso-height-percent:0" o:hralign="center" o:hrstd="t" o:hr="t" fillcolor="#a0a0a0" stroked="f"/>
         </w:pict>
       </w:r>
     </w:p>
-    <w:p/>
     <w:p>
       <w:pPr>
         <w:pStyle w:val="2"/>
+        <w:rPr>
+          <w:rFonts w:asciiTheme="minorEastAsia" w:hAnsiTheme="minorEastAsia"/>
+          <w:sz w:val="24"/>
+          <w:szCs w:val="24"/>
+        </w:rPr>
       </w:pPr>
       <w:bookmarkStart w:id="19" w:name="_2wezyj5lsed" w:colFirst="0" w:colLast="0"/>
       <w:bookmarkEnd w:id="19"/>
       <w:r>
         <w:rPr>
-          <w:rFonts w:ascii="Arial Unicode MS" w:eastAsia="Arial Unicode MS" w:hAnsi="Arial Unicode MS" w:cs="Arial Unicode MS"/>
+          <w:rFonts w:asciiTheme="minorEastAsia" w:hAnsiTheme="minorEastAsia" w:cs="Arial Unicode MS"/>
           <w:sz w:val="24"/>
           <w:szCs w:val="24"/>
         </w:rPr>
-        <w:lastRenderedPageBreak/>
         <w:t>Circle Page(가입전/가입후)</w:t>
       </w:r>
     </w:p>
@@ -2224,6 +2950,7 @@
         <w:rPr>
           <w:rFonts w:ascii="Arial Unicode MS" w:eastAsia="Arial Unicode MS" w:hAnsi="Arial Unicode MS" w:cs="Arial Unicode MS"/>
         </w:rPr>
+        <w:lastRenderedPageBreak/>
         <w:t>동아리 배너, 이름, 소개글이 표시됨</w:t>
       </w:r>
     </w:p>
@@ -2269,7 +2996,6 @@
           <w:sz w:val="24"/>
           <w:szCs w:val="24"/>
         </w:rPr>
-        <w:lastRenderedPageBreak/>
         <w:t>Write Post Page</w:t>
       </w:r>
     </w:p>
@@ -2356,19 +3082,6 @@
     <w:p/>
     <w:p/>
     <w:p/>
-    <w:p/>
-    <w:p/>
-    <w:p/>
-    <w:p/>
-    <w:p/>
-    <w:p/>
-    <w:p/>
-    <w:p/>
-    <w:p/>
-    <w:p/>
-    <w:p/>
-    <w:p/>
-    <w:p/>
     <w:p>
       <w:pPr>
         <w:pStyle w:val="2"/>
@@ -2380,10 +3093,16 @@
           <w:sz w:val="24"/>
           <w:szCs w:val="24"/>
         </w:rPr>
+        <w:lastRenderedPageBreak/>
         <w:t>Circle Member Page</w:t>
       </w:r>
     </w:p>
     <w:p>
+      <w:pPr>
+        <w:rPr>
+          <w:rFonts w:hint="eastAsia"/>
+        </w:rPr>
+      </w:pPr>
       <w:r>
         <w:rPr>
           <w:noProof/>
@@ -2430,7 +3149,6 @@
         </w:drawing>
       </w:r>
     </w:p>
-    <w:p/>
     <w:p>
       <w:pPr>
         <w:pStyle w:val="2"/>
@@ -2470,16 +3188,6 @@
     <w:p/>
     <w:p/>
     <w:p/>
-    <w:p/>
-    <w:p/>
-    <w:p/>
-    <w:p/>
-    <w:p/>
-    <w:p/>
-    <w:p/>
-    <w:p/>
-    <w:p/>
-    <w:p/>
     <w:p>
       <w:pPr>
         <w:pStyle w:val="1"/>
@@ -2487,6 +3195,7 @@
       <w:bookmarkStart w:id="25" w:name="_qa68qdi3sxcc" w:colFirst="0" w:colLast="0"/>
       <w:bookmarkEnd w:id="25"/>
       <w:r>
+        <w:lastRenderedPageBreak/>
         <w:t>Circle Admin</w:t>
       </w:r>
     </w:p>
@@ -2498,7 +3207,7 @@
           <w:lang w:val="ko-KR"/>
         </w:rPr>
         <w:pict w14:anchorId="66015F09">
-          <v:rect id="_x0000_i1025" alt="" style="width:451.3pt;height:.05pt;mso-width-percent:0;mso-height-percent:0;mso-width-percent:0;mso-height-percent:0" o:hralign="center" o:hrstd="t" o:hr="t" fillcolor="#a0a0a0" stroked="f"/>
+          <v:rect id="_x0000_i1028" alt="" style="width:451.3pt;height:.05pt;mso-width-percent:0;mso-height-percent:0;mso-width-percent:0;mso-height-percent:0" o:hralign="center" o:hrstd="t" o:hr="t" fillcolor="#a0a0a0" stroked="f"/>
         </w:pict>
       </w:r>
     </w:p>
@@ -2517,7 +3226,6 @@
           <w:sz w:val="24"/>
           <w:szCs w:val="24"/>
         </w:rPr>
-        <w:lastRenderedPageBreak/>
         <w:t>Circle Admin Page</w:t>
       </w:r>
     </w:p>

</xml_diff>

<commit_message>
Doc: final design document 변경
</commit_message>
<xml_diff>
--- a/artifacts/Design Documents/UI Design Document.docx
+++ b/artifacts/Design Documents/UI Design Document.docx
@@ -50,13 +50,23 @@
           <w:szCs w:val="50"/>
         </w:rPr>
       </w:pPr>
+      <w:proofErr w:type="spellStart"/>
       <w:r>
         <w:rPr>
           <w:rFonts w:ascii="맑은 고딕" w:eastAsia="맑은 고딕" w:hAnsi="맑은 고딕" w:cs="맑은 고딕"/>
           <w:sz w:val="50"/>
           <w:szCs w:val="50"/>
         </w:rPr>
-        <w:t>Unicircle-서울시립대 동아리 플랫폼</w:t>
+        <w:t>Unicircle</w:t>
+      </w:r>
+      <w:proofErr w:type="spellEnd"/>
+      <w:r>
+        <w:rPr>
+          <w:rFonts w:ascii="맑은 고딕" w:eastAsia="맑은 고딕" w:hAnsi="맑은 고딕" w:cs="맑은 고딕"/>
+          <w:sz w:val="50"/>
+          <w:szCs w:val="50"/>
+        </w:rPr>
+        <w:t>-서울시립대 동아리 플랫폼</w:t>
       </w:r>
     </w:p>
     <w:p>
@@ -143,6 +153,7 @@
           <w:lang w:val="en-US"/>
         </w:rPr>
       </w:pPr>
+      <w:proofErr w:type="spellStart"/>
       <w:r>
         <w:rPr>
           <w:rFonts w:ascii="맑은 고딕" w:eastAsia="맑은 고딕" w:hAnsi="맑은 고딕" w:cs="맑은 고딕"/>
@@ -150,16 +161,28 @@
           <w:szCs w:val="50"/>
           <w:lang w:val="en-US"/>
         </w:rPr>
-        <w:t xml:space="preserve">Team </w:t>
-      </w:r>
+        <w:t>Team</w:t>
+      </w:r>
+      <w:proofErr w:type="spellEnd"/>
       <w:r>
         <w:rPr>
           <w:rFonts w:ascii="맑은 고딕" w:eastAsia="맑은 고딕" w:hAnsi="맑은 고딕" w:cs="맑은 고딕"/>
           <w:sz w:val="50"/>
           <w:szCs w:val="50"/>
+          <w:lang w:val="en-US"/>
+        </w:rPr>
+        <w:t xml:space="preserve"> </w:t>
+      </w:r>
+      <w:proofErr w:type="spellStart"/>
+      <w:r>
+        <w:rPr>
+          <w:rFonts w:ascii="맑은 고딕" w:eastAsia="맑은 고딕" w:hAnsi="맑은 고딕" w:cs="맑은 고딕"/>
+          <w:sz w:val="50"/>
+          <w:szCs w:val="50"/>
         </w:rPr>
         <w:t>Universe</w:t>
       </w:r>
+      <w:proofErr w:type="spellEnd"/>
     </w:p>
     <w:p>
       <w:pPr>
@@ -169,7 +192,21 @@
         <w:rPr>
           <w:rFonts w:hint="eastAsia"/>
         </w:rPr>
-        <w:t xml:space="preserve">2020920006 김동하 </w:t>
+        <w:t xml:space="preserve">2020920006 </w:t>
+      </w:r>
+      <w:proofErr w:type="spellStart"/>
+      <w:r>
+        <w:rPr>
+          <w:rFonts w:hint="eastAsia"/>
+        </w:rPr>
+        <w:t>김동하</w:t>
+      </w:r>
+      <w:proofErr w:type="spellEnd"/>
+      <w:r>
+        <w:rPr>
+          <w:rFonts w:hint="eastAsia"/>
+        </w:rPr>
+        <w:t xml:space="preserve"> </w:t>
       </w:r>
     </w:p>
     <w:p>
@@ -180,7 +217,21 @@
         <w:rPr>
           <w:rFonts w:hint="eastAsia"/>
         </w:rPr>
-        <w:t xml:space="preserve">2020920008 김민회 </w:t>
+        <w:t xml:space="preserve">2020920008 </w:t>
+      </w:r>
+      <w:proofErr w:type="spellStart"/>
+      <w:r>
+        <w:rPr>
+          <w:rFonts w:hint="eastAsia"/>
+        </w:rPr>
+        <w:t>김민회</w:t>
+      </w:r>
+      <w:proofErr w:type="spellEnd"/>
+      <w:r>
+        <w:rPr>
+          <w:rFonts w:hint="eastAsia"/>
+        </w:rPr>
+        <w:t xml:space="preserve"> </w:t>
       </w:r>
     </w:p>
     <w:p>
@@ -202,7 +253,21 @@
         <w:rPr>
           <w:rFonts w:hint="eastAsia"/>
         </w:rPr>
-        <w:t xml:space="preserve">2020920029 배유찬 </w:t>
+        <w:t xml:space="preserve">2020920029 </w:t>
+      </w:r>
+      <w:proofErr w:type="spellStart"/>
+      <w:r>
+        <w:rPr>
+          <w:rFonts w:hint="eastAsia"/>
+        </w:rPr>
+        <w:t>배유찬</w:t>
+      </w:r>
+      <w:proofErr w:type="spellEnd"/>
+      <w:r>
+        <w:rPr>
+          <w:rFonts w:hint="eastAsia"/>
+        </w:rPr>
+        <w:t xml:space="preserve"> </w:t>
       </w:r>
     </w:p>
     <w:p>
@@ -227,7 +292,21 @@
         <w:rPr>
           <w:rFonts w:hint="eastAsia"/>
         </w:rPr>
-        <w:t xml:space="preserve">2022920041 오승민 </w:t>
+        <w:t xml:space="preserve">2022920041 </w:t>
+      </w:r>
+      <w:proofErr w:type="spellStart"/>
+      <w:r>
+        <w:rPr>
+          <w:rFonts w:hint="eastAsia"/>
+        </w:rPr>
+        <w:t>오승민</w:t>
+      </w:r>
+      <w:proofErr w:type="spellEnd"/>
+      <w:r>
+        <w:rPr>
+          <w:rFonts w:hint="eastAsia"/>
+        </w:rPr>
+        <w:t xml:space="preserve"> </w:t>
       </w:r>
       <w:r>
         <w:br w:type="page"/>
@@ -495,13 +574,31 @@
                 <w:szCs w:val="20"/>
               </w:rPr>
             </w:pPr>
+            <w:proofErr w:type="spellStart"/>
             <w:r>
               <w:rPr>
                 <w:sz w:val="20"/>
                 <w:szCs w:val="20"/>
               </w:rPr>
-              <w:t>Front Team</w:t>
+              <w:t>Front</w:t>
             </w:r>
+            <w:proofErr w:type="spellEnd"/>
+            <w:r>
+              <w:rPr>
+                <w:sz w:val="20"/>
+                <w:szCs w:val="20"/>
+              </w:rPr>
+              <w:t xml:space="preserve"> </w:t>
+            </w:r>
+            <w:proofErr w:type="spellStart"/>
+            <w:r>
+              <w:rPr>
+                <w:sz w:val="20"/>
+                <w:szCs w:val="20"/>
+              </w:rPr>
+              <w:t>Team</w:t>
+            </w:r>
+            <w:proofErr w:type="spellEnd"/>
           </w:p>
         </w:tc>
       </w:tr>
@@ -533,7 +630,6 @@
               <w:spacing w:line="240" w:lineRule="auto"/>
               <w:jc w:val="center"/>
               <w:rPr>
-                <w:rFonts w:hint="eastAsia"/>
                 <w:sz w:val="20"/>
                 <w:szCs w:val="20"/>
               </w:rPr>
@@ -572,18 +668,27 @@
               <w:spacing w:line="240" w:lineRule="auto"/>
               <w:jc w:val="both"/>
               <w:rPr>
-                <w:rFonts w:hint="eastAsia"/>
                 <w:sz w:val="20"/>
                 <w:szCs w:val="20"/>
               </w:rPr>
             </w:pPr>
+            <w:proofErr w:type="spellStart"/>
             <w:r>
               <w:rPr>
                 <w:rFonts w:hint="eastAsia"/>
                 <w:sz w:val="20"/>
                 <w:szCs w:val="20"/>
               </w:rPr>
-              <w:t>오탈자 및 목차 수정</w:t>
+              <w:t>오탈자</w:t>
+            </w:r>
+            <w:proofErr w:type="spellEnd"/>
+            <w:r>
+              <w:rPr>
+                <w:rFonts w:hint="eastAsia"/>
+                <w:sz w:val="20"/>
+                <w:szCs w:val="20"/>
+              </w:rPr>
+              <w:t xml:space="preserve"> 및 목차 수정</w:t>
             </w:r>
           </w:p>
         </w:tc>
@@ -615,14 +720,34 @@
                 <w:szCs w:val="20"/>
               </w:rPr>
             </w:pPr>
+            <w:proofErr w:type="spellStart"/>
             <w:r>
               <w:rPr>
                 <w:rFonts w:hint="eastAsia"/>
                 <w:sz w:val="20"/>
                 <w:szCs w:val="20"/>
               </w:rPr>
-              <w:t>Front Team</w:t>
+              <w:t>Front</w:t>
             </w:r>
+            <w:proofErr w:type="spellEnd"/>
+            <w:r>
+              <w:rPr>
+                <w:rFonts w:hint="eastAsia"/>
+                <w:sz w:val="20"/>
+                <w:szCs w:val="20"/>
+              </w:rPr>
+              <w:t xml:space="preserve"> </w:t>
+            </w:r>
+            <w:proofErr w:type="spellStart"/>
+            <w:r>
+              <w:rPr>
+                <w:rFonts w:hint="eastAsia"/>
+                <w:sz w:val="20"/>
+                <w:szCs w:val="20"/>
+              </w:rPr>
+              <w:t>Team</w:t>
+            </w:r>
+            <w:proofErr w:type="spellEnd"/>
           </w:p>
         </w:tc>
       </w:tr>
@@ -654,10 +779,19 @@
               <w:spacing w:line="240" w:lineRule="auto"/>
               <w:jc w:val="center"/>
               <w:rPr>
+                <w:rFonts w:hint="eastAsia"/>
                 <w:sz w:val="20"/>
                 <w:szCs w:val="20"/>
               </w:rPr>
             </w:pPr>
+            <w:r>
+              <w:rPr>
+                <w:rFonts w:hint="eastAsia"/>
+                <w:sz w:val="20"/>
+                <w:szCs w:val="20"/>
+              </w:rPr>
+              <w:t>2024-12-07</w:t>
+            </w:r>
           </w:p>
         </w:tc>
         <w:tc>
@@ -684,10 +818,20 @@
               <w:spacing w:line="240" w:lineRule="auto"/>
               <w:jc w:val="both"/>
               <w:rPr>
+                <w:rFonts w:hint="eastAsia"/>
+                <w:sz w:val="20"/>
+                <w:szCs w:val="20"/>
+                <w:lang w:val="en-US"/>
+              </w:rPr>
+            </w:pPr>
+            <w:r>
+              <w:rPr>
+                <w:rFonts w:hint="eastAsia"/>
                 <w:sz w:val="20"/>
                 <w:szCs w:val="20"/>
               </w:rPr>
-            </w:pPr>
+              <w:t>동아리 가입 신청 수정</w:t>
+            </w:r>
           </w:p>
         </w:tc>
         <w:tc>
@@ -714,10 +858,21 @@
               <w:spacing w:line="240" w:lineRule="auto"/>
               <w:jc w:val="both"/>
               <w:rPr>
+                <w:rFonts w:hint="eastAsia"/>
                 <w:sz w:val="20"/>
                 <w:szCs w:val="20"/>
+                <w:lang w:val="en-US"/>
               </w:rPr>
             </w:pPr>
+            <w:r>
+              <w:rPr>
+                <w:rFonts w:hint="eastAsia"/>
+                <w:sz w:val="20"/>
+                <w:szCs w:val="20"/>
+                <w:lang w:val="en-US"/>
+              </w:rPr>
+              <w:t>박세환</w:t>
+            </w:r>
           </w:p>
         </w:tc>
       </w:tr>
@@ -751,8 +906,17 @@
               <w:rPr>
                 <w:sz w:val="20"/>
                 <w:szCs w:val="20"/>
+                <w:lang w:val="en-US"/>
               </w:rPr>
             </w:pPr>
+            <w:r>
+              <w:rPr>
+                <w:rFonts w:hint="eastAsia"/>
+                <w:sz w:val="20"/>
+                <w:szCs w:val="20"/>
+              </w:rPr>
+              <w:t>2024-12-08</w:t>
+            </w:r>
           </w:p>
         </w:tc>
         <w:tc>
@@ -779,10 +943,20 @@
               <w:spacing w:line="240" w:lineRule="auto"/>
               <w:jc w:val="both"/>
               <w:rPr>
+                <w:rFonts w:hint="eastAsia"/>
+                <w:sz w:val="20"/>
+                <w:szCs w:val="20"/>
+                <w:lang w:val="en-US"/>
+              </w:rPr>
+            </w:pPr>
+            <w:r>
+              <w:rPr>
+                <w:rFonts w:hint="eastAsia"/>
                 <w:sz w:val="20"/>
                 <w:szCs w:val="20"/>
               </w:rPr>
-            </w:pPr>
+              <w:t>동아리 정보 수정 페이지 수정</w:t>
+            </w:r>
           </w:p>
         </w:tc>
         <w:tc>
@@ -811,8 +985,37 @@
               <w:rPr>
                 <w:sz w:val="20"/>
                 <w:szCs w:val="20"/>
+                <w:lang w:val="en-US"/>
               </w:rPr>
             </w:pPr>
+            <w:proofErr w:type="spellStart"/>
+            <w:r>
+              <w:rPr>
+                <w:sz w:val="20"/>
+                <w:szCs w:val="20"/>
+                <w:lang w:val="en-US"/>
+              </w:rPr>
+              <w:t>Front</w:t>
+            </w:r>
+            <w:proofErr w:type="spellEnd"/>
+            <w:r>
+              <w:rPr>
+                <w:sz w:val="20"/>
+                <w:szCs w:val="20"/>
+                <w:lang w:val="en-US"/>
+              </w:rPr>
+              <w:t xml:space="preserve"> </w:t>
+            </w:r>
+            <w:proofErr w:type="spellStart"/>
+            <w:r>
+              <w:rPr>
+                <w:sz w:val="20"/>
+                <w:szCs w:val="20"/>
+                <w:lang w:val="en-US"/>
+              </w:rPr>
+              <w:t>Team</w:t>
+            </w:r>
+            <w:proofErr w:type="spellEnd"/>
           </w:p>
         </w:tc>
       </w:tr>
@@ -824,6 +1027,7 @@
           <w:rFonts w:ascii="맑은 고딕" w:eastAsia="맑은 고딕" w:hAnsi="맑은 고딕" w:cs="맑은 고딕"/>
           <w:sz w:val="50"/>
           <w:szCs w:val="50"/>
+          <w:lang w:val="en-US"/>
         </w:rPr>
       </w:pPr>
       <w:r>
@@ -834,7 +1038,7 @@
       <w:pPr>
         <w:jc w:val="center"/>
         <w:rPr>
-          <w:rFonts w:ascii="맑은 고딕" w:eastAsia="맑은 고딕" w:hAnsi="맑은 고딕" w:cs="맑은 고딕" w:hint="eastAsia"/>
+          <w:rFonts w:ascii="맑은 고딕" w:eastAsia="맑은 고딕" w:hAnsi="맑은 고딕" w:cs="맑은 고딕"/>
           <w:sz w:val="50"/>
           <w:szCs w:val="50"/>
         </w:rPr>
@@ -868,7 +1072,6 @@
             </w:tabs>
             <w:spacing w:before="60" w:line="240" w:lineRule="auto"/>
             <w:rPr>
-              <w:rFonts w:hint="eastAsia"/>
               <w:b/>
               <w:color w:val="000000"/>
               <w:lang w:val="en-US"/>
@@ -922,7 +1125,6 @@
             <w:spacing w:before="60" w:line="240" w:lineRule="auto"/>
             <w:ind w:left="360"/>
             <w:rPr>
-              <w:rFonts w:hint="eastAsia"/>
               <w:color w:val="000000"/>
               <w:lang w:val="en-US"/>
             </w:rPr>
@@ -961,7 +1163,6 @@
             <w:spacing w:before="60" w:line="240" w:lineRule="auto"/>
             <w:ind w:left="360"/>
             <w:rPr>
-              <w:rFonts w:hint="eastAsia"/>
               <w:lang w:val="en-US"/>
             </w:rPr>
           </w:pPr>
@@ -1032,7 +1233,6 @@
             <w:spacing w:before="60" w:line="240" w:lineRule="auto"/>
             <w:ind w:left="360"/>
             <w:rPr>
-              <w:rFonts w:hint="eastAsia"/>
               <w:lang w:val="en-US"/>
             </w:rPr>
           </w:pPr>
@@ -1054,7 +1254,6 @@
                 </w:tabs>
                 <w:spacing w:before="60" w:line="240" w:lineRule="auto"/>
                 <w:rPr>
-                  <w:rFonts w:hint="eastAsia"/>
                   <w:b/>
                   <w:color w:val="000000"/>
                 </w:rPr>
@@ -1102,7 +1301,6 @@
                 <w:spacing w:before="60" w:line="240" w:lineRule="auto"/>
                 <w:ind w:left="360"/>
                 <w:rPr>
-                  <w:rFonts w:hint="eastAsia"/>
                   <w:color w:val="000000"/>
                 </w:rPr>
               </w:pPr>
@@ -1143,9 +1341,6 @@
                 </w:tabs>
                 <w:spacing w:before="60" w:line="240" w:lineRule="auto"/>
                 <w:ind w:left="360"/>
-                <w:rPr>
-                  <w:rFonts w:hint="eastAsia"/>
-                </w:rPr>
               </w:pPr>
               <w:r>
                 <w:rPr>
@@ -1183,9 +1378,6 @@
                 </w:tabs>
                 <w:spacing w:before="60" w:line="240" w:lineRule="auto"/>
                 <w:ind w:left="360"/>
-                <w:rPr>
-                  <w:rFonts w:hint="eastAsia"/>
-                </w:rPr>
               </w:pPr>
               <w:r>
                 <w:rPr>
@@ -1215,9 +1407,6 @@
                   <w:tab w:val="right" w:leader="dot" w:pos="12000"/>
                 </w:tabs>
                 <w:spacing w:before="60" w:line="240" w:lineRule="auto"/>
-                <w:rPr>
-                  <w:rFonts w:hint="eastAsia"/>
-                </w:rPr>
               </w:pPr>
               <w:r>
                 <w:fldChar w:fldCharType="end"/>
@@ -1240,7 +1429,6 @@
                     </w:tabs>
                     <w:spacing w:before="60" w:line="240" w:lineRule="auto"/>
                     <w:rPr>
-                      <w:rFonts w:hint="eastAsia"/>
                       <w:b/>
                       <w:color w:val="000000"/>
                     </w:rPr>
@@ -1288,7 +1476,6 @@
                     <w:spacing w:before="60" w:line="240" w:lineRule="auto"/>
                     <w:ind w:left="360"/>
                     <w:rPr>
-                      <w:rFonts w:hint="eastAsia"/>
                       <w:color w:val="000000"/>
                     </w:rPr>
                   </w:pPr>
@@ -1329,23 +1516,13 @@
                     </w:tabs>
                     <w:spacing w:before="60" w:line="240" w:lineRule="auto"/>
                     <w:ind w:left="360"/>
-                    <w:rPr>
-                      <w:rFonts w:hint="eastAsia"/>
-                    </w:rPr>
                   </w:pPr>
                   <w:r>
                     <w:rPr>
                       <w:rFonts w:hint="eastAsia"/>
                       <w:color w:val="000000"/>
                     </w:rPr>
-                    <w:t xml:space="preserve">Write </w:t>
-                  </w:r>
-                  <w:r>
-                    <w:rPr>
-                      <w:rFonts w:hint="eastAsia"/>
-                      <w:color w:val="000000"/>
-                    </w:rPr>
-                    <w:t>Post</w:t>
+                    <w:t>Write Post</w:t>
                   </w:r>
                   <w:r>
                     <w:rPr>
@@ -1376,9 +1553,6 @@
                     </w:tabs>
                     <w:spacing w:before="60" w:line="240" w:lineRule="auto"/>
                     <w:ind w:left="360"/>
-                    <w:rPr>
-                      <w:rFonts w:hint="eastAsia"/>
-                    </w:rPr>
                   </w:pPr>
                   <w:r>
                     <w:rPr>
@@ -1431,7 +1605,6 @@
                     </w:tabs>
                     <w:spacing w:before="60" w:line="240" w:lineRule="auto"/>
                     <w:rPr>
-                      <w:rFonts w:hint="eastAsia"/>
                       <w:b/>
                       <w:color w:val="000000"/>
                     </w:rPr>
@@ -1478,7 +1651,6 @@
                     <w:spacing w:before="60" w:line="240" w:lineRule="auto"/>
                     <w:ind w:left="360"/>
                     <w:rPr>
-                      <w:rFonts w:hint="eastAsia"/>
                       <w:color w:val="000000"/>
                     </w:rPr>
                   </w:pPr>
@@ -1513,9 +1685,6 @@
                     </w:tabs>
                     <w:spacing w:before="60" w:line="240" w:lineRule="auto"/>
                     <w:ind w:left="360"/>
-                    <w:rPr>
-                      <w:rFonts w:hint="eastAsia"/>
-                    </w:rPr>
                   </w:pPr>
                   <w:r>
                     <w:rPr>
@@ -1583,9 +1752,6 @@
                     </w:tabs>
                     <w:spacing w:before="60" w:line="240" w:lineRule="auto"/>
                     <w:ind w:left="360"/>
-                    <w:rPr>
-                      <w:rFonts w:hint="eastAsia"/>
-                    </w:rPr>
                   </w:pPr>
                   <w:r>
                     <w:rPr>
@@ -1616,9 +1782,6 @@
                     </w:tabs>
                     <w:spacing w:before="60" w:line="240" w:lineRule="auto"/>
                     <w:ind w:left="360"/>
-                    <w:rPr>
-                      <w:rFonts w:hint="eastAsia"/>
-                    </w:rPr>
                   </w:pPr>
                 </w:p>
                 <w:p>
@@ -1640,9 +1803,6 @@
                   <w:tab w:val="right" w:leader="dot" w:pos="12000"/>
                 </w:tabs>
                 <w:spacing w:before="60"/>
-                <w:rPr>
-                  <w:rFonts w:hint="eastAsia"/>
-                </w:rPr>
               </w:pPr>
             </w:p>
           </w:sdtContent>
@@ -1687,24 +1847,21 @@
       <w:pPr>
         <w:pStyle w:val="1"/>
       </w:pPr>
+      <w:proofErr w:type="spellStart"/>
       <w:r>
         <w:lastRenderedPageBreak/>
         <w:t>Login</w:t>
       </w:r>
-    </w:p>
-    <w:p>
-      <w:pPr>
-        <w:rPr>
-          <w:rFonts w:hint="eastAsia"/>
-        </w:rPr>
-      </w:pPr>
+      <w:proofErr w:type="spellEnd"/>
+    </w:p>
+    <w:p>
       <w:r>
         <w:rPr>
           <w:noProof/>
           <w:lang w:val="ko-KR"/>
         </w:rPr>
         <w:pict w14:anchorId="5317697C">
-          <v:rect id="_x0000_i1039" alt="" style="width:451.3pt;height:.05pt;mso-width-percent:0;mso-height-percent:0;mso-width-percent:0;mso-height-percent:0" o:hralign="center" o:hrstd="t" o:hr="t" fillcolor="#a0a0a0" stroked="f"/>
+          <v:rect id="_x0000_i1028" alt="" style="width:451.3pt;height:.05pt;mso-width-percent:0;mso-height-percent:0;mso-width-percent:0;mso-height-percent:0" o:hralign="center" o:hrstd="t" o:hr="t" fillcolor="#a0a0a0" stroked="f"/>
         </w:pict>
       </w:r>
     </w:p>
@@ -1712,26 +1869,66 @@
       <w:pPr>
         <w:pStyle w:val="2"/>
         <w:rPr>
-          <w:rFonts w:hint="eastAsia"/>
           <w:sz w:val="24"/>
           <w:szCs w:val="24"/>
         </w:rPr>
       </w:pPr>
       <w:bookmarkStart w:id="4" w:name="_cog9o0vcncc0" w:colFirst="0" w:colLast="0"/>
       <w:bookmarkEnd w:id="4"/>
-      <w:r>
-        <w:rPr>
-          <w:sz w:val="24"/>
-          <w:szCs w:val="24"/>
-        </w:rPr>
-        <w:t>Login Page(Main)</w:t>
+      <w:proofErr w:type="spellStart"/>
+      <w:r>
+        <w:rPr>
+          <w:sz w:val="24"/>
+          <w:szCs w:val="24"/>
+        </w:rPr>
+        <w:t>Login</w:t>
+      </w:r>
+      <w:proofErr w:type="spellEnd"/>
+      <w:r>
+        <w:rPr>
+          <w:sz w:val="24"/>
+          <w:szCs w:val="24"/>
+        </w:rPr>
+        <w:t xml:space="preserve"> </w:t>
+      </w:r>
+      <w:proofErr w:type="spellStart"/>
+      <w:r>
+        <w:rPr>
+          <w:sz w:val="24"/>
+          <w:szCs w:val="24"/>
+        </w:rPr>
+        <w:t>Page</w:t>
+      </w:r>
+      <w:proofErr w:type="spellEnd"/>
+      <w:r>
+        <w:rPr>
+          <w:sz w:val="24"/>
+          <w:szCs w:val="24"/>
+        </w:rPr>
+        <w:t>(</w:t>
+      </w:r>
+      <w:proofErr w:type="spellStart"/>
+      <w:r>
+        <w:rPr>
+          <w:sz w:val="24"/>
+          <w:szCs w:val="24"/>
+        </w:rPr>
+        <w:t>Main</w:t>
+      </w:r>
+      <w:proofErr w:type="spellEnd"/>
+      <w:r>
+        <w:rPr>
+          <w:sz w:val="24"/>
+          <w:szCs w:val="24"/>
+        </w:rPr>
+        <w:t>)</w:t>
       </w:r>
     </w:p>
     <w:p>
       <w:pPr>
         <w:jc w:val="center"/>
         <w:rPr>
-          <w:rFonts w:ascii="맑은 고딕" w:eastAsia="맑은 고딕" w:hAnsi="맑은 고딕" w:cs="맑은 고딕" w:hint="eastAsia"/>
+          <w:rFonts w:ascii="맑은 고딕" w:eastAsia="맑은 고딕" w:hAnsi="맑은 고딕" w:cs="맑은 고딕"/>
           <w:sz w:val="24"/>
           <w:szCs w:val="24"/>
         </w:rPr>
@@ -1793,9 +1990,11 @@
       </w:pPr>
       <w:bookmarkStart w:id="6" w:name="_j6dyt9o8fr48" w:colFirst="0" w:colLast="0"/>
       <w:bookmarkEnd w:id="6"/>
+      <w:proofErr w:type="spellStart"/>
       <w:r>
         <w:t>Description</w:t>
       </w:r>
+      <w:proofErr w:type="spellEnd"/>
     </w:p>
     <w:p>
       <w:pPr>
@@ -1804,11 +2003,19 @@
           <w:numId w:val="1"/>
         </w:numPr>
       </w:pPr>
-      <w:r>
-        <w:rPr>
-          <w:rFonts w:ascii="Arial Unicode MS" w:eastAsia="Arial Unicode MS" w:hAnsi="Arial Unicode MS" w:cs="Arial Unicode MS"/>
-        </w:rPr>
-        <w:t>로그인되어 있지 않은 상태로 홈페이지에 접속할 경우 최초 보여지는 페이지</w:t>
+      <w:proofErr w:type="spellStart"/>
+      <w:r>
+        <w:rPr>
+          <w:rFonts w:ascii="Arial Unicode MS" w:eastAsia="Arial Unicode MS" w:hAnsi="Arial Unicode MS" w:cs="Arial Unicode MS"/>
+        </w:rPr>
+        <w:t>로그인되어</w:t>
+      </w:r>
+      <w:proofErr w:type="spellEnd"/>
+      <w:r>
+        <w:rPr>
+          <w:rFonts w:ascii="Arial Unicode MS" w:eastAsia="Arial Unicode MS" w:hAnsi="Arial Unicode MS" w:cs="Arial Unicode MS"/>
+        </w:rPr>
+        <w:t xml:space="preserve"> 있지 않은 상태로 홈페이지에 접속할 경우 최초 보여지는 페이지</w:t>
       </w:r>
     </w:p>
     <w:p>
@@ -1822,19 +2029,69 @@
         <w:rPr>
           <w:rFonts w:ascii="Arial Unicode MS" w:eastAsia="Arial Unicode MS" w:hAnsi="Arial Unicode MS" w:cs="Arial Unicode MS"/>
         </w:rPr>
-        <w:t xml:space="preserve">비밀번호를 잊은 경우 ‘비밀번호를 잊으셨나요?’를 클릭하여 </w:t>
-      </w:r>
-      <w:r>
-        <w:rPr>
-          <w:b/>
-        </w:rPr>
-        <w:t>Find Password Page</w:t>
-      </w:r>
-      <w:r>
-        <w:rPr>
-          <w:rFonts w:ascii="Arial Unicode MS" w:eastAsia="Arial Unicode MS" w:hAnsi="Arial Unicode MS" w:cs="Arial Unicode MS"/>
-        </w:rPr>
-        <w:t>로 이동</w:t>
+        <w:t>비밀번호를 잊은 경우 ‘비밀번호를 잊으셨나요?’</w:t>
+      </w:r>
+      <w:proofErr w:type="spellStart"/>
+      <w:r>
+        <w:rPr>
+          <w:rFonts w:ascii="Arial Unicode MS" w:eastAsia="Arial Unicode MS" w:hAnsi="Arial Unicode MS" w:cs="Arial Unicode MS"/>
+        </w:rPr>
+        <w:t>를</w:t>
+      </w:r>
+      <w:proofErr w:type="spellEnd"/>
+      <w:r>
+        <w:rPr>
+          <w:rFonts w:ascii="Arial Unicode MS" w:eastAsia="Arial Unicode MS" w:hAnsi="Arial Unicode MS" w:cs="Arial Unicode MS"/>
+        </w:rPr>
+        <w:t xml:space="preserve"> 클릭하여 </w:t>
+      </w:r>
+      <w:proofErr w:type="spellStart"/>
+      <w:r>
+        <w:rPr>
+          <w:b/>
+        </w:rPr>
+        <w:t>Find</w:t>
+      </w:r>
+      <w:proofErr w:type="spellEnd"/>
+      <w:r>
+        <w:rPr>
+          <w:b/>
+        </w:rPr>
+        <w:t xml:space="preserve"> </w:t>
+      </w:r>
+      <w:proofErr w:type="spellStart"/>
+      <w:r>
+        <w:rPr>
+          <w:b/>
+        </w:rPr>
+        <w:t>Password</w:t>
+      </w:r>
+      <w:proofErr w:type="spellEnd"/>
+      <w:r>
+        <w:rPr>
+          <w:b/>
+        </w:rPr>
+        <w:t xml:space="preserve"> </w:t>
+      </w:r>
+      <w:proofErr w:type="spellStart"/>
+      <w:r>
+        <w:rPr>
+          <w:b/>
+        </w:rPr>
+        <w:t>Page</w:t>
+      </w:r>
+      <w:r>
+        <w:rPr>
+          <w:rFonts w:ascii="Arial Unicode MS" w:eastAsia="Arial Unicode MS" w:hAnsi="Arial Unicode MS" w:cs="Arial Unicode MS"/>
+        </w:rPr>
+        <w:t>로</w:t>
+      </w:r>
+      <w:proofErr w:type="spellEnd"/>
+      <w:r>
+        <w:rPr>
+          <w:rFonts w:ascii="Arial Unicode MS" w:eastAsia="Arial Unicode MS" w:hAnsi="Arial Unicode MS" w:cs="Arial Unicode MS"/>
+        </w:rPr>
+        <w:t xml:space="preserve"> 이동</w:t>
       </w:r>
     </w:p>
     <w:p>
@@ -1848,19 +2105,55 @@
         <w:rPr>
           <w:rFonts w:ascii="Arial Unicode MS" w:eastAsia="Arial Unicode MS" w:hAnsi="Arial Unicode MS" w:cs="Arial Unicode MS"/>
         </w:rPr>
-        <w:t xml:space="preserve">가입되어 있지 않은 사용자는 ‘회원가입’을 클릭하여 </w:t>
-      </w:r>
-      <w:r>
-        <w:rPr>
-          <w:b/>
-        </w:rPr>
-        <w:t>Join Page</w:t>
-      </w:r>
-      <w:r>
-        <w:rPr>
-          <w:rFonts w:ascii="Arial Unicode MS" w:eastAsia="Arial Unicode MS" w:hAnsi="Arial Unicode MS" w:cs="Arial Unicode MS"/>
-        </w:rPr>
-        <w:t>로 이동</w:t>
+        <w:t>가입되어 있지 않은 사용자는 ‘</w:t>
+      </w:r>
+      <w:proofErr w:type="spellStart"/>
+      <w:r>
+        <w:rPr>
+          <w:rFonts w:ascii="Arial Unicode MS" w:eastAsia="Arial Unicode MS" w:hAnsi="Arial Unicode MS" w:cs="Arial Unicode MS"/>
+        </w:rPr>
+        <w:t>회원가입’을</w:t>
+      </w:r>
+      <w:proofErr w:type="spellEnd"/>
+      <w:r>
+        <w:rPr>
+          <w:rFonts w:ascii="Arial Unicode MS" w:eastAsia="Arial Unicode MS" w:hAnsi="Arial Unicode MS" w:cs="Arial Unicode MS"/>
+        </w:rPr>
+        <w:t xml:space="preserve"> 클릭하여 </w:t>
+      </w:r>
+      <w:proofErr w:type="spellStart"/>
+      <w:r>
+        <w:rPr>
+          <w:b/>
+        </w:rPr>
+        <w:t>Join</w:t>
+      </w:r>
+      <w:proofErr w:type="spellEnd"/>
+      <w:r>
+        <w:rPr>
+          <w:b/>
+        </w:rPr>
+        <w:t xml:space="preserve"> </w:t>
+      </w:r>
+      <w:proofErr w:type="spellStart"/>
+      <w:r>
+        <w:rPr>
+          <w:b/>
+        </w:rPr>
+        <w:t>Page</w:t>
+      </w:r>
+      <w:r>
+        <w:rPr>
+          <w:rFonts w:ascii="Arial Unicode MS" w:eastAsia="Arial Unicode MS" w:hAnsi="Arial Unicode MS" w:cs="Arial Unicode MS"/>
+        </w:rPr>
+        <w:t>로</w:t>
+      </w:r>
+      <w:proofErr w:type="spellEnd"/>
+      <w:r>
+        <w:rPr>
+          <w:rFonts w:ascii="Arial Unicode MS" w:eastAsia="Arial Unicode MS" w:hAnsi="Arial Unicode MS" w:cs="Arial Unicode MS"/>
+        </w:rPr>
+        <w:t xml:space="preserve"> 이동</w:t>
       </w:r>
     </w:p>
     <w:p>
@@ -1876,17 +2169,39 @@
         </w:rPr>
         <w:t xml:space="preserve">로그인이 성공적으로 될 경우 </w:t>
       </w:r>
-      <w:r>
-        <w:rPr>
-          <w:b/>
-        </w:rPr>
-        <w:t>Main Page</w:t>
-      </w:r>
-      <w:r>
-        <w:rPr>
-          <w:rFonts w:ascii="Arial Unicode MS" w:eastAsia="Arial Unicode MS" w:hAnsi="Arial Unicode MS" w:cs="Arial Unicode MS"/>
-        </w:rPr>
-        <w:t>로 이동</w:t>
+      <w:proofErr w:type="spellStart"/>
+      <w:r>
+        <w:rPr>
+          <w:b/>
+        </w:rPr>
+        <w:t>Main</w:t>
+      </w:r>
+      <w:proofErr w:type="spellEnd"/>
+      <w:r>
+        <w:rPr>
+          <w:b/>
+        </w:rPr>
+        <w:t xml:space="preserve"> </w:t>
+      </w:r>
+      <w:proofErr w:type="spellStart"/>
+      <w:r>
+        <w:rPr>
+          <w:b/>
+        </w:rPr>
+        <w:t>Page</w:t>
+      </w:r>
+      <w:r>
+        <w:rPr>
+          <w:rFonts w:ascii="Arial Unicode MS" w:eastAsia="Arial Unicode MS" w:hAnsi="Arial Unicode MS" w:cs="Arial Unicode MS"/>
+        </w:rPr>
+        <w:t>로</w:t>
+      </w:r>
+      <w:proofErr w:type="spellEnd"/>
+      <w:r>
+        <w:rPr>
+          <w:rFonts w:ascii="Arial Unicode MS" w:eastAsia="Arial Unicode MS" w:hAnsi="Arial Unicode MS" w:cs="Arial Unicode MS"/>
+        </w:rPr>
+        <w:t xml:space="preserve"> 이동</w:t>
       </w:r>
     </w:p>
     <w:p>
@@ -1899,14 +2214,32 @@
       </w:pPr>
       <w:bookmarkStart w:id="7" w:name="_sz4nu4r4ywkg" w:colFirst="0" w:colLast="0"/>
       <w:bookmarkEnd w:id="7"/>
+      <w:proofErr w:type="spellStart"/>
       <w:r>
         <w:rPr>
           <w:sz w:val="24"/>
           <w:szCs w:val="24"/>
         </w:rPr>
         <w:lastRenderedPageBreak/>
-        <w:t>Join Page</w:t>
-      </w:r>
+        <w:t>Join</w:t>
+      </w:r>
+      <w:proofErr w:type="spellEnd"/>
+      <w:r>
+        <w:rPr>
+          <w:sz w:val="24"/>
+          <w:szCs w:val="24"/>
+        </w:rPr>
+        <w:t xml:space="preserve"> </w:t>
+      </w:r>
+      <w:proofErr w:type="spellStart"/>
+      <w:r>
+        <w:rPr>
+          <w:sz w:val="24"/>
+          <w:szCs w:val="24"/>
+        </w:rPr>
+        <w:t>Page</w:t>
+      </w:r>
+      <w:proofErr w:type="spellEnd"/>
     </w:p>
     <w:p>
       <w:r>
@@ -1961,9 +2294,11 @@
       </w:pPr>
       <w:bookmarkStart w:id="8" w:name="_x2wv4xx9ycgc" w:colFirst="0" w:colLast="0"/>
       <w:bookmarkEnd w:id="8"/>
+      <w:proofErr w:type="spellStart"/>
       <w:r>
         <w:t>Description</w:t>
       </w:r>
+      <w:proofErr w:type="spellEnd"/>
     </w:p>
     <w:p>
       <w:pPr>
@@ -1992,30 +2327,46 @@
         </w:rPr>
         <w:t xml:space="preserve">회원가입 완료/취소 할 경우 </w:t>
       </w:r>
-      <w:r>
-        <w:rPr>
-          <w:b/>
-        </w:rPr>
-        <w:t>Login Page</w:t>
-      </w:r>
-      <w:r>
-        <w:rPr>
-          <w:rFonts w:ascii="Arial Unicode MS" w:eastAsia="Arial Unicode MS" w:hAnsi="Arial Unicode MS" w:cs="Arial Unicode MS"/>
-        </w:rPr>
-        <w:t>로 이동</w:t>
+      <w:proofErr w:type="spellStart"/>
+      <w:r>
+        <w:rPr>
+          <w:b/>
+        </w:rPr>
+        <w:t>Login</w:t>
+      </w:r>
+      <w:proofErr w:type="spellEnd"/>
+      <w:r>
+        <w:rPr>
+          <w:b/>
+        </w:rPr>
+        <w:t xml:space="preserve"> </w:t>
+      </w:r>
+      <w:proofErr w:type="spellStart"/>
+      <w:r>
+        <w:rPr>
+          <w:b/>
+        </w:rPr>
+        <w:t>Page</w:t>
+      </w:r>
+      <w:r>
+        <w:rPr>
+          <w:rFonts w:ascii="Arial Unicode MS" w:eastAsia="Arial Unicode MS" w:hAnsi="Arial Unicode MS" w:cs="Arial Unicode MS"/>
+        </w:rPr>
+        <w:t>로</w:t>
+      </w:r>
+      <w:proofErr w:type="spellEnd"/>
+      <w:r>
+        <w:rPr>
+          <w:rFonts w:ascii="Arial Unicode MS" w:eastAsia="Arial Unicode MS" w:hAnsi="Arial Unicode MS" w:cs="Arial Unicode MS"/>
+        </w:rPr>
+        <w:t xml:space="preserve"> 이동</w:t>
       </w:r>
     </w:p>
     <w:p/>
     <w:p/>
     <w:p/>
     <w:p/>
-    <w:p>
-      <w:pPr>
-        <w:rPr>
-          <w:rFonts w:hint="eastAsia"/>
-        </w:rPr>
-      </w:pPr>
-    </w:p>
+    <w:p/>
     <w:p>
       <w:pPr>
         <w:pStyle w:val="2"/>
@@ -2026,14 +2377,48 @@
       </w:pPr>
       <w:bookmarkStart w:id="9" w:name="_m0g6ijf7mesg" w:colFirst="0" w:colLast="0"/>
       <w:bookmarkEnd w:id="9"/>
+      <w:proofErr w:type="spellStart"/>
       <w:r>
         <w:rPr>
           <w:sz w:val="24"/>
           <w:szCs w:val="24"/>
         </w:rPr>
         <w:lastRenderedPageBreak/>
-        <w:t>Find Password Page</w:t>
-      </w:r>
+        <w:t>Find</w:t>
+      </w:r>
+      <w:proofErr w:type="spellEnd"/>
+      <w:r>
+        <w:rPr>
+          <w:sz w:val="24"/>
+          <w:szCs w:val="24"/>
+        </w:rPr>
+        <w:t xml:space="preserve"> </w:t>
+      </w:r>
+      <w:proofErr w:type="spellStart"/>
+      <w:r>
+        <w:rPr>
+          <w:sz w:val="24"/>
+          <w:szCs w:val="24"/>
+        </w:rPr>
+        <w:t>Password</w:t>
+      </w:r>
+      <w:proofErr w:type="spellEnd"/>
+      <w:r>
+        <w:rPr>
+          <w:sz w:val="24"/>
+          <w:szCs w:val="24"/>
+        </w:rPr>
+        <w:t xml:space="preserve"> </w:t>
+      </w:r>
+      <w:proofErr w:type="spellStart"/>
+      <w:r>
+        <w:rPr>
+          <w:sz w:val="24"/>
+          <w:szCs w:val="24"/>
+        </w:rPr>
+        <w:t>Page</w:t>
+      </w:r>
+      <w:proofErr w:type="spellEnd"/>
     </w:p>
     <w:p>
       <w:pPr>
@@ -2099,9 +2484,11 @@
       </w:pPr>
       <w:bookmarkStart w:id="10" w:name="_3vn8hojjjy7a" w:colFirst="0" w:colLast="0"/>
       <w:bookmarkEnd w:id="10"/>
+      <w:proofErr w:type="spellStart"/>
       <w:r>
         <w:t>Description</w:t>
       </w:r>
+      <w:proofErr w:type="spellEnd"/>
     </w:p>
     <w:p>
       <w:pPr>
@@ -2130,154 +2517,171 @@
         </w:rPr>
         <w:t xml:space="preserve">비밀번호 찾기 완료/취소 할 경우 </w:t>
       </w:r>
-      <w:r>
-        <w:rPr>
-          <w:b/>
-        </w:rPr>
-        <w:t>Login Page</w:t>
-      </w:r>
-      <w:r>
-        <w:rPr>
-          <w:rFonts w:ascii="Arial Unicode MS" w:eastAsia="Arial Unicode MS" w:hAnsi="Arial Unicode MS" w:cs="Arial Unicode MS"/>
-        </w:rPr>
-        <w:t>로 이동</w:t>
-      </w:r>
-    </w:p>
-    <w:p>
-      <w:pPr>
-        <w:rPr>
-          <w:rFonts w:ascii="Arial Unicode MS" w:eastAsia="Arial Unicode MS" w:hAnsi="Arial Unicode MS" w:cs="Arial Unicode MS"/>
-        </w:rPr>
-      </w:pPr>
-    </w:p>
-    <w:p>
-      <w:pPr>
-        <w:rPr>
-          <w:rFonts w:ascii="Arial Unicode MS" w:eastAsia="Arial Unicode MS" w:hAnsi="Arial Unicode MS" w:cs="Arial Unicode MS"/>
-        </w:rPr>
-      </w:pPr>
-    </w:p>
-    <w:p>
-      <w:pPr>
-        <w:rPr>
-          <w:rFonts w:ascii="Arial Unicode MS" w:eastAsia="Arial Unicode MS" w:hAnsi="Arial Unicode MS" w:cs="Arial Unicode MS"/>
-        </w:rPr>
-      </w:pPr>
-    </w:p>
-    <w:p>
-      <w:pPr>
-        <w:rPr>
-          <w:rFonts w:ascii="Arial Unicode MS" w:eastAsia="Arial Unicode MS" w:hAnsi="Arial Unicode MS" w:cs="Arial Unicode MS"/>
-        </w:rPr>
-      </w:pPr>
-    </w:p>
-    <w:p>
-      <w:pPr>
-        <w:rPr>
-          <w:rFonts w:ascii="Arial Unicode MS" w:eastAsia="Arial Unicode MS" w:hAnsi="Arial Unicode MS" w:cs="Arial Unicode MS"/>
-        </w:rPr>
-      </w:pPr>
-    </w:p>
-    <w:p>
-      <w:pPr>
-        <w:rPr>
-          <w:rFonts w:ascii="Arial Unicode MS" w:eastAsia="Arial Unicode MS" w:hAnsi="Arial Unicode MS" w:cs="Arial Unicode MS"/>
-        </w:rPr>
-      </w:pPr>
-    </w:p>
-    <w:p>
-      <w:pPr>
-        <w:rPr>
-          <w:rFonts w:ascii="Arial Unicode MS" w:eastAsia="Arial Unicode MS" w:hAnsi="Arial Unicode MS" w:cs="Arial Unicode MS"/>
-        </w:rPr>
-      </w:pPr>
-    </w:p>
-    <w:p>
-      <w:pPr>
-        <w:rPr>
-          <w:rFonts w:ascii="Arial Unicode MS" w:eastAsia="Arial Unicode MS" w:hAnsi="Arial Unicode MS" w:cs="Arial Unicode MS"/>
-        </w:rPr>
-      </w:pPr>
-    </w:p>
-    <w:p>
-      <w:pPr>
-        <w:rPr>
-          <w:rFonts w:ascii="Arial Unicode MS" w:eastAsia="Arial Unicode MS" w:hAnsi="Arial Unicode MS" w:cs="Arial Unicode MS"/>
-        </w:rPr>
-      </w:pPr>
-    </w:p>
-    <w:p>
-      <w:pPr>
-        <w:rPr>
-          <w:rFonts w:ascii="Arial Unicode MS" w:eastAsia="Arial Unicode MS" w:hAnsi="Arial Unicode MS" w:cs="Arial Unicode MS"/>
-        </w:rPr>
-      </w:pPr>
-    </w:p>
-    <w:p>
-      <w:pPr>
-        <w:rPr>
-          <w:rFonts w:ascii="Arial Unicode MS" w:eastAsia="Arial Unicode MS" w:hAnsi="Arial Unicode MS" w:cs="Arial Unicode MS"/>
-        </w:rPr>
-      </w:pPr>
-    </w:p>
-    <w:p>
-      <w:pPr>
-        <w:rPr>
-          <w:rFonts w:ascii="Arial Unicode MS" w:eastAsia="Arial Unicode MS" w:hAnsi="Arial Unicode MS" w:cs="Arial Unicode MS"/>
-        </w:rPr>
-      </w:pPr>
-    </w:p>
-    <w:p>
-      <w:pPr>
-        <w:rPr>
-          <w:rFonts w:ascii="Arial Unicode MS" w:eastAsia="Arial Unicode MS" w:hAnsi="Arial Unicode MS" w:cs="Arial Unicode MS"/>
-        </w:rPr>
-      </w:pPr>
-    </w:p>
-    <w:p>
-      <w:pPr>
-        <w:rPr>
-          <w:rFonts w:ascii="Arial Unicode MS" w:eastAsia="Arial Unicode MS" w:hAnsi="Arial Unicode MS" w:cs="Arial Unicode MS"/>
-        </w:rPr>
-      </w:pPr>
-    </w:p>
-    <w:p>
-      <w:pPr>
-        <w:rPr>
-          <w:rFonts w:ascii="Arial Unicode MS" w:eastAsia="Arial Unicode MS" w:hAnsi="Arial Unicode MS" w:cs="Arial Unicode MS"/>
-        </w:rPr>
-      </w:pPr>
-    </w:p>
-    <w:p>
-      <w:pPr>
-        <w:rPr>
-          <w:rFonts w:ascii="Arial Unicode MS" w:eastAsia="Arial Unicode MS" w:hAnsi="Arial Unicode MS" w:cs="Arial Unicode MS"/>
-        </w:rPr>
-      </w:pPr>
-    </w:p>
-    <w:p>
-      <w:pPr>
-        <w:rPr>
-          <w:rFonts w:hint="eastAsia"/>
-        </w:rPr>
-      </w:pPr>
-    </w:p>
+      <w:proofErr w:type="spellStart"/>
+      <w:r>
+        <w:rPr>
+          <w:b/>
+        </w:rPr>
+        <w:t>Login</w:t>
+      </w:r>
+      <w:proofErr w:type="spellEnd"/>
+      <w:r>
+        <w:rPr>
+          <w:b/>
+        </w:rPr>
+        <w:t xml:space="preserve"> </w:t>
+      </w:r>
+      <w:proofErr w:type="spellStart"/>
+      <w:r>
+        <w:rPr>
+          <w:b/>
+        </w:rPr>
+        <w:t>Page</w:t>
+      </w:r>
+      <w:r>
+        <w:rPr>
+          <w:rFonts w:ascii="Arial Unicode MS" w:eastAsia="Arial Unicode MS" w:hAnsi="Arial Unicode MS" w:cs="Arial Unicode MS"/>
+        </w:rPr>
+        <w:t>로</w:t>
+      </w:r>
+      <w:proofErr w:type="spellEnd"/>
+      <w:r>
+        <w:rPr>
+          <w:rFonts w:ascii="Arial Unicode MS" w:eastAsia="Arial Unicode MS" w:hAnsi="Arial Unicode MS" w:cs="Arial Unicode MS"/>
+        </w:rPr>
+        <w:t xml:space="preserve"> 이동</w:t>
+      </w:r>
+    </w:p>
+    <w:p>
+      <w:pPr>
+        <w:rPr>
+          <w:rFonts w:ascii="Arial Unicode MS" w:eastAsia="Arial Unicode MS" w:hAnsi="Arial Unicode MS" w:cs="Arial Unicode MS"/>
+        </w:rPr>
+      </w:pPr>
+    </w:p>
+    <w:p>
+      <w:pPr>
+        <w:rPr>
+          <w:rFonts w:ascii="Arial Unicode MS" w:eastAsia="Arial Unicode MS" w:hAnsi="Arial Unicode MS" w:cs="Arial Unicode MS"/>
+        </w:rPr>
+      </w:pPr>
+    </w:p>
+    <w:p>
+      <w:pPr>
+        <w:rPr>
+          <w:rFonts w:ascii="Arial Unicode MS" w:eastAsia="Arial Unicode MS" w:hAnsi="Arial Unicode MS" w:cs="Arial Unicode MS"/>
+        </w:rPr>
+      </w:pPr>
+    </w:p>
+    <w:p>
+      <w:pPr>
+        <w:rPr>
+          <w:rFonts w:ascii="Arial Unicode MS" w:eastAsia="Arial Unicode MS" w:hAnsi="Arial Unicode MS" w:cs="Arial Unicode MS"/>
+        </w:rPr>
+      </w:pPr>
+    </w:p>
+    <w:p>
+      <w:pPr>
+        <w:rPr>
+          <w:rFonts w:ascii="Arial Unicode MS" w:eastAsia="Arial Unicode MS" w:hAnsi="Arial Unicode MS" w:cs="Arial Unicode MS"/>
+        </w:rPr>
+      </w:pPr>
+    </w:p>
+    <w:p>
+      <w:pPr>
+        <w:rPr>
+          <w:rFonts w:ascii="Arial Unicode MS" w:eastAsia="Arial Unicode MS" w:hAnsi="Arial Unicode MS" w:cs="Arial Unicode MS"/>
+        </w:rPr>
+      </w:pPr>
+    </w:p>
+    <w:p>
+      <w:pPr>
+        <w:rPr>
+          <w:rFonts w:ascii="Arial Unicode MS" w:eastAsia="Arial Unicode MS" w:hAnsi="Arial Unicode MS" w:cs="Arial Unicode MS"/>
+        </w:rPr>
+      </w:pPr>
+    </w:p>
+    <w:p>
+      <w:pPr>
+        <w:rPr>
+          <w:rFonts w:ascii="Arial Unicode MS" w:eastAsia="Arial Unicode MS" w:hAnsi="Arial Unicode MS" w:cs="Arial Unicode MS"/>
+        </w:rPr>
+      </w:pPr>
+    </w:p>
+    <w:p>
+      <w:pPr>
+        <w:rPr>
+          <w:rFonts w:ascii="Arial Unicode MS" w:eastAsia="Arial Unicode MS" w:hAnsi="Arial Unicode MS" w:cs="Arial Unicode MS"/>
+        </w:rPr>
+      </w:pPr>
+    </w:p>
+    <w:p>
+      <w:pPr>
+        <w:rPr>
+          <w:rFonts w:ascii="Arial Unicode MS" w:eastAsia="Arial Unicode MS" w:hAnsi="Arial Unicode MS" w:cs="Arial Unicode MS"/>
+        </w:rPr>
+      </w:pPr>
+    </w:p>
+    <w:p>
+      <w:pPr>
+        <w:rPr>
+          <w:rFonts w:ascii="Arial Unicode MS" w:eastAsia="Arial Unicode MS" w:hAnsi="Arial Unicode MS" w:cs="Arial Unicode MS"/>
+        </w:rPr>
+      </w:pPr>
+    </w:p>
+    <w:p>
+      <w:pPr>
+        <w:rPr>
+          <w:rFonts w:ascii="Arial Unicode MS" w:eastAsia="Arial Unicode MS" w:hAnsi="Arial Unicode MS" w:cs="Arial Unicode MS"/>
+        </w:rPr>
+      </w:pPr>
+    </w:p>
+    <w:p>
+      <w:pPr>
+        <w:rPr>
+          <w:rFonts w:ascii="Arial Unicode MS" w:eastAsia="Arial Unicode MS" w:hAnsi="Arial Unicode MS" w:cs="Arial Unicode MS"/>
+        </w:rPr>
+      </w:pPr>
+    </w:p>
+    <w:p>
+      <w:pPr>
+        <w:rPr>
+          <w:rFonts w:ascii="Arial Unicode MS" w:eastAsia="Arial Unicode MS" w:hAnsi="Arial Unicode MS" w:cs="Arial Unicode MS"/>
+        </w:rPr>
+      </w:pPr>
+    </w:p>
+    <w:p>
+      <w:pPr>
+        <w:rPr>
+          <w:rFonts w:ascii="Arial Unicode MS" w:eastAsia="Arial Unicode MS" w:hAnsi="Arial Unicode MS" w:cs="Arial Unicode MS"/>
+        </w:rPr>
+      </w:pPr>
+    </w:p>
+    <w:p>
+      <w:pPr>
+        <w:rPr>
+          <w:rFonts w:ascii="Arial Unicode MS" w:eastAsia="Arial Unicode MS" w:hAnsi="Arial Unicode MS" w:cs="Arial Unicode MS"/>
+        </w:rPr>
+      </w:pPr>
+    </w:p>
+    <w:p/>
     <w:p>
       <w:pPr>
         <w:pStyle w:val="1"/>
       </w:pPr>
       <w:bookmarkStart w:id="11" w:name="_1yqqw7hg94j0" w:colFirst="0" w:colLast="0"/>
       <w:bookmarkEnd w:id="11"/>
-      <w:r>
-        <w:lastRenderedPageBreak/>
+      <w:proofErr w:type="spellStart"/>
+      <w:r>
         <w:t>Main</w:t>
       </w:r>
+      <w:proofErr w:type="spellEnd"/>
     </w:p>
     <w:p/>
     <w:p>
       <w:pPr>
         <w:rPr>
-          <w:rFonts w:ascii="맑은 고딕" w:eastAsia="맑은 고딕" w:hAnsi="맑은 고딕" w:cs="맑은 고딕" w:hint="eastAsia"/>
+          <w:rFonts w:ascii="맑은 고딕" w:eastAsia="맑은 고딕" w:hAnsi="맑은 고딕" w:cs="맑은 고딕"/>
           <w:sz w:val="24"/>
           <w:szCs w:val="24"/>
         </w:rPr>
@@ -2288,7 +2692,7 @@
           <w:lang w:val="ko-KR"/>
         </w:rPr>
         <w:pict w14:anchorId="0284B399">
-          <v:rect id="_x0000_i1026" alt="" style="width:451.3pt;height:.05pt;mso-width-percent:0;mso-height-percent:0;mso-width-percent:0;mso-height-percent:0" o:hralign="center" o:hrstd="t" o:hr="t" fillcolor="#a0a0a0" stroked="f"/>
+          <v:rect id="_x0000_i1027" alt="" style="width:451.3pt;height:.05pt;mso-width-percent:0;mso-height-percent:0;mso-width-percent:0;mso-height-percent:0" o:hralign="center" o:hrstd="t" o:hr="t" fillcolor="#a0a0a0" stroked="f"/>
         </w:pict>
       </w:r>
     </w:p>
@@ -2302,13 +2706,31 @@
       </w:pPr>
       <w:bookmarkStart w:id="12" w:name="_88nhi0vb40i8" w:colFirst="0" w:colLast="0"/>
       <w:bookmarkEnd w:id="12"/>
-      <w:r>
-        <w:rPr>
-          <w:sz w:val="24"/>
-          <w:szCs w:val="24"/>
-        </w:rPr>
-        <w:t>Main Page</w:t>
-      </w:r>
+      <w:proofErr w:type="spellStart"/>
+      <w:r>
+        <w:rPr>
+          <w:sz w:val="24"/>
+          <w:szCs w:val="24"/>
+        </w:rPr>
+        <w:t>Main</w:t>
+      </w:r>
+      <w:proofErr w:type="spellEnd"/>
+      <w:r>
+        <w:rPr>
+          <w:sz w:val="24"/>
+          <w:szCs w:val="24"/>
+        </w:rPr>
+        <w:t xml:space="preserve"> </w:t>
+      </w:r>
+      <w:proofErr w:type="spellStart"/>
+      <w:r>
+        <w:rPr>
+          <w:sz w:val="24"/>
+          <w:szCs w:val="24"/>
+        </w:rPr>
+        <w:t>Page</w:t>
+      </w:r>
+      <w:proofErr w:type="spellEnd"/>
     </w:p>
     <w:p>
       <w:r>
@@ -2363,9 +2785,11 @@
       </w:pPr>
       <w:bookmarkStart w:id="13" w:name="_glwf55y8byz1" w:colFirst="0" w:colLast="0"/>
       <w:bookmarkEnd w:id="13"/>
+      <w:proofErr w:type="spellStart"/>
       <w:r>
         <w:t>Description</w:t>
       </w:r>
+      <w:proofErr w:type="spellEnd"/>
     </w:p>
     <w:p>
       <w:pPr>
@@ -2394,17 +2818,39 @@
         </w:rPr>
         <w:t xml:space="preserve">좌측 </w:t>
       </w:r>
-      <w:r>
-        <w:rPr>
-          <w:b/>
-        </w:rPr>
-        <w:t>Navigation Menu</w:t>
-      </w:r>
-      <w:r>
-        <w:rPr>
-          <w:rFonts w:ascii="Arial Unicode MS" w:eastAsia="Arial Unicode MS" w:hAnsi="Arial Unicode MS" w:cs="Arial Unicode MS"/>
-        </w:rPr>
-        <w:t>를 통해 기능을 이용할 수 있음</w:t>
+      <w:proofErr w:type="spellStart"/>
+      <w:r>
+        <w:rPr>
+          <w:b/>
+        </w:rPr>
+        <w:t>Navigation</w:t>
+      </w:r>
+      <w:proofErr w:type="spellEnd"/>
+      <w:r>
+        <w:rPr>
+          <w:b/>
+        </w:rPr>
+        <w:t xml:space="preserve"> </w:t>
+      </w:r>
+      <w:proofErr w:type="spellStart"/>
+      <w:r>
+        <w:rPr>
+          <w:b/>
+        </w:rPr>
+        <w:t>Menu</w:t>
+      </w:r>
+      <w:r>
+        <w:rPr>
+          <w:rFonts w:ascii="Arial Unicode MS" w:eastAsia="Arial Unicode MS" w:hAnsi="Arial Unicode MS" w:cs="Arial Unicode MS"/>
+        </w:rPr>
+        <w:t>를</w:t>
+      </w:r>
+      <w:proofErr w:type="spellEnd"/>
+      <w:r>
+        <w:rPr>
+          <w:rFonts w:ascii="Arial Unicode MS" w:eastAsia="Arial Unicode MS" w:hAnsi="Arial Unicode MS" w:cs="Arial Unicode MS"/>
+        </w:rPr>
+        <w:t xml:space="preserve"> 통해 기능을 이용할 수 있음</w:t>
       </w:r>
     </w:p>
     <w:p>
@@ -2418,19 +2864,69 @@
         <w:rPr>
           <w:rFonts w:ascii="Arial Unicode MS" w:eastAsia="Arial Unicode MS" w:hAnsi="Arial Unicode MS" w:cs="Arial Unicode MS"/>
         </w:rPr>
-        <w:t xml:space="preserve">동아리 관리 Menu를 통해 </w:t>
-      </w:r>
-      <w:r>
-        <w:rPr>
-          <w:b/>
-        </w:rPr>
-        <w:t>Circle Admin Page</w:t>
-      </w:r>
-      <w:r>
-        <w:rPr>
-          <w:rFonts w:ascii="Arial Unicode MS" w:eastAsia="Arial Unicode MS" w:hAnsi="Arial Unicode MS" w:cs="Arial Unicode MS"/>
-        </w:rPr>
-        <w:t>로 이동</w:t>
+        <w:t xml:space="preserve">동아리 관리 </w:t>
+      </w:r>
+      <w:proofErr w:type="spellStart"/>
+      <w:r>
+        <w:rPr>
+          <w:rFonts w:ascii="Arial Unicode MS" w:eastAsia="Arial Unicode MS" w:hAnsi="Arial Unicode MS" w:cs="Arial Unicode MS"/>
+        </w:rPr>
+        <w:t>Menu를</w:t>
+      </w:r>
+      <w:proofErr w:type="spellEnd"/>
+      <w:r>
+        <w:rPr>
+          <w:rFonts w:ascii="Arial Unicode MS" w:eastAsia="Arial Unicode MS" w:hAnsi="Arial Unicode MS" w:cs="Arial Unicode MS"/>
+        </w:rPr>
+        <w:t xml:space="preserve"> 통해 </w:t>
+      </w:r>
+      <w:proofErr w:type="spellStart"/>
+      <w:r>
+        <w:rPr>
+          <w:b/>
+        </w:rPr>
+        <w:t>Circle</w:t>
+      </w:r>
+      <w:proofErr w:type="spellEnd"/>
+      <w:r>
+        <w:rPr>
+          <w:b/>
+        </w:rPr>
+        <w:t xml:space="preserve"> </w:t>
+      </w:r>
+      <w:proofErr w:type="spellStart"/>
+      <w:r>
+        <w:rPr>
+          <w:b/>
+        </w:rPr>
+        <w:t>Admin</w:t>
+      </w:r>
+      <w:proofErr w:type="spellEnd"/>
+      <w:r>
+        <w:rPr>
+          <w:b/>
+        </w:rPr>
+        <w:t xml:space="preserve"> </w:t>
+      </w:r>
+      <w:proofErr w:type="spellStart"/>
+      <w:r>
+        <w:rPr>
+          <w:b/>
+        </w:rPr>
+        <w:t>Page</w:t>
+      </w:r>
+      <w:r>
+        <w:rPr>
+          <w:rFonts w:ascii="Arial Unicode MS" w:eastAsia="Arial Unicode MS" w:hAnsi="Arial Unicode MS" w:cs="Arial Unicode MS"/>
+        </w:rPr>
+        <w:t>로</w:t>
+      </w:r>
+      <w:proofErr w:type="spellEnd"/>
+      <w:r>
+        <w:rPr>
+          <w:rFonts w:ascii="Arial Unicode MS" w:eastAsia="Arial Unicode MS" w:hAnsi="Arial Unicode MS" w:cs="Arial Unicode MS"/>
+        </w:rPr>
+        <w:t xml:space="preserve"> 이동</w:t>
       </w:r>
     </w:p>
     <w:p>
@@ -2446,17 +2942,39 @@
         </w:rPr>
         <w:t xml:space="preserve">상단 검색바를 이용하여 검색할 경우 </w:t>
       </w:r>
-      <w:r>
-        <w:rPr>
-          <w:b/>
-        </w:rPr>
-        <w:t>Search Page</w:t>
-      </w:r>
-      <w:r>
-        <w:rPr>
-          <w:rFonts w:ascii="Arial Unicode MS" w:eastAsia="Arial Unicode MS" w:hAnsi="Arial Unicode MS" w:cs="Arial Unicode MS"/>
-        </w:rPr>
-        <w:t>로 이동</w:t>
+      <w:proofErr w:type="spellStart"/>
+      <w:r>
+        <w:rPr>
+          <w:b/>
+        </w:rPr>
+        <w:t>Search</w:t>
+      </w:r>
+      <w:proofErr w:type="spellEnd"/>
+      <w:r>
+        <w:rPr>
+          <w:b/>
+        </w:rPr>
+        <w:t xml:space="preserve"> </w:t>
+      </w:r>
+      <w:proofErr w:type="spellStart"/>
+      <w:r>
+        <w:rPr>
+          <w:b/>
+        </w:rPr>
+        <w:t>Page</w:t>
+      </w:r>
+      <w:r>
+        <w:rPr>
+          <w:rFonts w:ascii="Arial Unicode MS" w:eastAsia="Arial Unicode MS" w:hAnsi="Arial Unicode MS" w:cs="Arial Unicode MS"/>
+        </w:rPr>
+        <w:t>로</w:t>
+      </w:r>
+      <w:proofErr w:type="spellEnd"/>
+      <w:r>
+        <w:rPr>
+          <w:rFonts w:ascii="Arial Unicode MS" w:eastAsia="Arial Unicode MS" w:hAnsi="Arial Unicode MS" w:cs="Arial Unicode MS"/>
+        </w:rPr>
+        <w:t xml:space="preserve"> 이동</w:t>
       </w:r>
     </w:p>
     <w:p>
@@ -2476,13 +2994,27 @@
         <w:rPr>
           <w:b/>
         </w:rPr>
-        <w:t>Post Page</w:t>
-      </w:r>
-      <w:r>
-        <w:rPr>
-          <w:rFonts w:ascii="Arial Unicode MS" w:eastAsia="Arial Unicode MS" w:hAnsi="Arial Unicode MS" w:cs="Arial Unicode MS"/>
-        </w:rPr>
-        <w:t>로 이동</w:t>
+        <w:t xml:space="preserve">Post </w:t>
+      </w:r>
+      <w:proofErr w:type="spellStart"/>
+      <w:r>
+        <w:rPr>
+          <w:b/>
+        </w:rPr>
+        <w:t>Page</w:t>
+      </w:r>
+      <w:r>
+        <w:rPr>
+          <w:rFonts w:ascii="Arial Unicode MS" w:eastAsia="Arial Unicode MS" w:hAnsi="Arial Unicode MS" w:cs="Arial Unicode MS"/>
+        </w:rPr>
+        <w:t>로</w:t>
+      </w:r>
+      <w:proofErr w:type="spellEnd"/>
+      <w:r>
+        <w:rPr>
+          <w:rFonts w:ascii="Arial Unicode MS" w:eastAsia="Arial Unicode MS" w:hAnsi="Arial Unicode MS" w:cs="Arial Unicode MS"/>
+        </w:rPr>
+        <w:t xml:space="preserve"> 이동</w:t>
       </w:r>
     </w:p>
     <w:p/>
@@ -2502,8 +3034,17 @@
           <w:szCs w:val="24"/>
         </w:rPr>
         <w:lastRenderedPageBreak/>
-        <w:t>Post Page</w:t>
-      </w:r>
+        <w:t xml:space="preserve">Post </w:t>
+      </w:r>
+      <w:proofErr w:type="spellStart"/>
+      <w:r>
+        <w:rPr>
+          <w:sz w:val="24"/>
+          <w:szCs w:val="24"/>
+        </w:rPr>
+        <w:t>Page</w:t>
+      </w:r>
+      <w:proofErr w:type="spellEnd"/>
     </w:p>
     <w:p>
       <w:r>
@@ -2558,9 +3099,11 @@
       </w:pPr>
       <w:bookmarkStart w:id="15" w:name="_qcdp8vdavpe5" w:colFirst="0" w:colLast="0"/>
       <w:bookmarkEnd w:id="15"/>
+      <w:proofErr w:type="spellStart"/>
       <w:r>
         <w:t>Description</w:t>
       </w:r>
+      <w:proofErr w:type="spellEnd"/>
     </w:p>
     <w:p>
       <w:pPr>
@@ -2601,14 +3144,32 @@
       </w:pPr>
       <w:bookmarkStart w:id="16" w:name="_7fvwebyak9kc" w:colFirst="0" w:colLast="0"/>
       <w:bookmarkEnd w:id="16"/>
+      <w:proofErr w:type="spellStart"/>
       <w:r>
         <w:rPr>
           <w:sz w:val="24"/>
           <w:szCs w:val="24"/>
         </w:rPr>
         <w:lastRenderedPageBreak/>
-        <w:t>Search Page</w:t>
-      </w:r>
+        <w:t>Search</w:t>
+      </w:r>
+      <w:proofErr w:type="spellEnd"/>
+      <w:r>
+        <w:rPr>
+          <w:sz w:val="24"/>
+          <w:szCs w:val="24"/>
+        </w:rPr>
+        <w:t xml:space="preserve"> </w:t>
+      </w:r>
+      <w:proofErr w:type="spellStart"/>
+      <w:r>
+        <w:rPr>
+          <w:sz w:val="24"/>
+          <w:szCs w:val="24"/>
+        </w:rPr>
+        <w:t>Page</w:t>
+      </w:r>
+      <w:proofErr w:type="spellEnd"/>
     </w:p>
     <w:p>
       <w:r>
@@ -2663,9 +3224,11 @@
       </w:pPr>
       <w:bookmarkStart w:id="17" w:name="_dy88r9m51b8y" w:colFirst="0" w:colLast="0"/>
       <w:bookmarkEnd w:id="17"/>
+      <w:proofErr w:type="spellStart"/>
       <w:r>
         <w:t>Description</w:t>
       </w:r>
+      <w:proofErr w:type="spellEnd"/>
     </w:p>
     <w:p>
       <w:pPr>
@@ -2694,17 +3257,39 @@
         </w:rPr>
         <w:t xml:space="preserve">동아리를 클릭할 경우 </w:t>
       </w:r>
-      <w:r>
-        <w:rPr>
-          <w:b/>
-        </w:rPr>
-        <w:t>Circle Page</w:t>
-      </w:r>
-      <w:r>
-        <w:rPr>
-          <w:rFonts w:ascii="Arial Unicode MS" w:eastAsia="Arial Unicode MS" w:hAnsi="Arial Unicode MS" w:cs="Arial Unicode MS"/>
-        </w:rPr>
-        <w:t>로 이동</w:t>
+      <w:proofErr w:type="spellStart"/>
+      <w:r>
+        <w:rPr>
+          <w:b/>
+        </w:rPr>
+        <w:t>Circle</w:t>
+      </w:r>
+      <w:proofErr w:type="spellEnd"/>
+      <w:r>
+        <w:rPr>
+          <w:b/>
+        </w:rPr>
+        <w:t xml:space="preserve"> </w:t>
+      </w:r>
+      <w:proofErr w:type="spellStart"/>
+      <w:r>
+        <w:rPr>
+          <w:b/>
+        </w:rPr>
+        <w:t>Page</w:t>
+      </w:r>
+      <w:r>
+        <w:rPr>
+          <w:rFonts w:ascii="Arial Unicode MS" w:eastAsia="Arial Unicode MS" w:hAnsi="Arial Unicode MS" w:cs="Arial Unicode MS"/>
+        </w:rPr>
+        <w:t>로</w:t>
+      </w:r>
+      <w:proofErr w:type="spellEnd"/>
+      <w:r>
+        <w:rPr>
+          <w:rFonts w:ascii="Arial Unicode MS" w:eastAsia="Arial Unicode MS" w:hAnsi="Arial Unicode MS" w:cs="Arial Unicode MS"/>
+        </w:rPr>
+        <w:t xml:space="preserve"> 이동</w:t>
       </w:r>
     </w:p>
     <w:p>
@@ -2724,13 +3309,27 @@
         <w:rPr>
           <w:b/>
         </w:rPr>
-        <w:t>Post Page</w:t>
-      </w:r>
-      <w:r>
-        <w:rPr>
-          <w:rFonts w:ascii="Arial Unicode MS" w:eastAsia="Arial Unicode MS" w:hAnsi="Arial Unicode MS" w:cs="Arial Unicode MS"/>
-        </w:rPr>
-        <w:t>로 이동</w:t>
+        <w:t xml:space="preserve">Post </w:t>
+      </w:r>
+      <w:proofErr w:type="spellStart"/>
+      <w:r>
+        <w:rPr>
+          <w:b/>
+        </w:rPr>
+        <w:t>Page</w:t>
+      </w:r>
+      <w:r>
+        <w:rPr>
+          <w:rFonts w:ascii="Arial Unicode MS" w:eastAsia="Arial Unicode MS" w:hAnsi="Arial Unicode MS" w:cs="Arial Unicode MS"/>
+        </w:rPr>
+        <w:t>로</w:t>
+      </w:r>
+      <w:proofErr w:type="spellEnd"/>
+      <w:r>
+        <w:rPr>
+          <w:rFonts w:ascii="Arial Unicode MS" w:eastAsia="Arial Unicode MS" w:hAnsi="Arial Unicode MS" w:cs="Arial Unicode MS"/>
+        </w:rPr>
+        <w:t xml:space="preserve"> 이동</w:t>
       </w:r>
     </w:p>
     <w:p>
@@ -2779,25 +3378,22 @@
       </w:pPr>
       <w:bookmarkStart w:id="18" w:name="_2ax7ex95i38m" w:colFirst="0" w:colLast="0"/>
       <w:bookmarkEnd w:id="18"/>
+      <w:proofErr w:type="spellStart"/>
       <w:r>
         <w:lastRenderedPageBreak/>
         <w:t>Circle</w:t>
       </w:r>
+      <w:proofErr w:type="spellEnd"/>
     </w:p>
     <w:p/>
     <w:p>
-      <w:pPr>
-        <w:rPr>
-          <w:rFonts w:hint="eastAsia"/>
-        </w:rPr>
-      </w:pPr>
       <w:r>
         <w:rPr>
           <w:noProof/>
           <w:lang w:val="ko-KR"/>
         </w:rPr>
         <w:pict w14:anchorId="16A1B124">
-          <v:rect id="_x0000_i1027" alt="" style="width:451.3pt;height:.05pt;mso-width-percent:0;mso-height-percent:0;mso-width-percent:0;mso-height-percent:0" o:hralign="center" o:hrstd="t" o:hr="t" fillcolor="#a0a0a0" stroked="f"/>
+          <v:rect id="_x0000_i1026" alt="" style="width:451.3pt;height:.05pt;mso-width-percent:0;mso-height-percent:0;mso-width-percent:0;mso-height-percent:0" o:hralign="center" o:hrstd="t" o:hr="t" fillcolor="#a0a0a0" stroked="f"/>
         </w:pict>
       </w:r>
     </w:p>
@@ -2812,13 +3408,77 @@
       </w:pPr>
       <w:bookmarkStart w:id="19" w:name="_2wezyj5lsed" w:colFirst="0" w:colLast="0"/>
       <w:bookmarkEnd w:id="19"/>
+      <w:proofErr w:type="spellStart"/>
       <w:r>
         <w:rPr>
           <w:rFonts w:asciiTheme="minorEastAsia" w:hAnsiTheme="minorEastAsia" w:cs="Arial Unicode MS"/>
           <w:sz w:val="24"/>
           <w:szCs w:val="24"/>
         </w:rPr>
-        <w:t>Circle Page(가입전/가입후)</w:t>
+        <w:t>Circle</w:t>
+      </w:r>
+      <w:proofErr w:type="spellEnd"/>
+      <w:r>
+        <w:rPr>
+          <w:rFonts w:asciiTheme="minorEastAsia" w:hAnsiTheme="minorEastAsia" w:cs="Arial Unicode MS"/>
+          <w:sz w:val="24"/>
+          <w:szCs w:val="24"/>
+        </w:rPr>
+        <w:t xml:space="preserve"> </w:t>
+      </w:r>
+      <w:proofErr w:type="spellStart"/>
+      <w:r>
+        <w:rPr>
+          <w:rFonts w:asciiTheme="minorEastAsia" w:hAnsiTheme="minorEastAsia" w:cs="Arial Unicode MS"/>
+          <w:sz w:val="24"/>
+          <w:szCs w:val="24"/>
+        </w:rPr>
+        <w:t>Page</w:t>
+      </w:r>
+      <w:proofErr w:type="spellEnd"/>
+      <w:r>
+        <w:rPr>
+          <w:rFonts w:asciiTheme="minorEastAsia" w:hAnsiTheme="minorEastAsia" w:cs="Arial Unicode MS"/>
+          <w:sz w:val="24"/>
+          <w:szCs w:val="24"/>
+        </w:rPr>
+        <w:t>(</w:t>
+      </w:r>
+      <w:proofErr w:type="spellStart"/>
+      <w:r>
+        <w:rPr>
+          <w:rFonts w:asciiTheme="minorEastAsia" w:hAnsiTheme="minorEastAsia" w:cs="Arial Unicode MS"/>
+          <w:sz w:val="24"/>
+          <w:szCs w:val="24"/>
+        </w:rPr>
+        <w:t>가입전</w:t>
+      </w:r>
+      <w:proofErr w:type="spellEnd"/>
+      <w:r>
+        <w:rPr>
+          <w:rFonts w:asciiTheme="minorEastAsia" w:hAnsiTheme="minorEastAsia" w:cs="Arial Unicode MS"/>
+          <w:sz w:val="24"/>
+          <w:szCs w:val="24"/>
+        </w:rPr>
+        <w:t>/</w:t>
+      </w:r>
+      <w:proofErr w:type="spellStart"/>
+      <w:r>
+        <w:rPr>
+          <w:rFonts w:asciiTheme="minorEastAsia" w:hAnsiTheme="minorEastAsia" w:cs="Arial Unicode MS"/>
+          <w:sz w:val="24"/>
+          <w:szCs w:val="24"/>
+        </w:rPr>
+        <w:t>가입후</w:t>
+      </w:r>
+      <w:proofErr w:type="spellEnd"/>
+      <w:r>
+        <w:rPr>
+          <w:rFonts w:asciiTheme="minorEastAsia" w:hAnsiTheme="minorEastAsia" w:cs="Arial Unicode MS"/>
+          <w:sz w:val="24"/>
+          <w:szCs w:val="24"/>
+        </w:rPr>
+        <w:t>)</w:t>
       </w:r>
     </w:p>
     <w:p>
@@ -2921,9 +3581,11 @@
       </w:pPr>
       <w:bookmarkStart w:id="20" w:name="_ge56mtaisavm" w:colFirst="0" w:colLast="0"/>
       <w:bookmarkEnd w:id="20"/>
+      <w:proofErr w:type="spellStart"/>
       <w:r>
         <w:t>Description</w:t>
       </w:r>
+      <w:proofErr w:type="spellEnd"/>
     </w:p>
     <w:p>
       <w:pPr>
@@ -2951,7 +3613,21 @@
           <w:rFonts w:ascii="Arial Unicode MS" w:eastAsia="Arial Unicode MS" w:hAnsi="Arial Unicode MS" w:cs="Arial Unicode MS"/>
         </w:rPr>
         <w:lastRenderedPageBreak/>
-        <w:t>동아리 배너, 이름, 소개글이 표시됨</w:t>
+        <w:t xml:space="preserve">동아리 배너, 이름, </w:t>
+      </w:r>
+      <w:proofErr w:type="spellStart"/>
+      <w:r>
+        <w:rPr>
+          <w:rFonts w:ascii="Arial Unicode MS" w:eastAsia="Arial Unicode MS" w:hAnsi="Arial Unicode MS" w:cs="Arial Unicode MS"/>
+        </w:rPr>
+        <w:t>소개글이</w:t>
+      </w:r>
+      <w:proofErr w:type="spellEnd"/>
+      <w:r>
+        <w:rPr>
+          <w:rFonts w:ascii="Arial Unicode MS" w:eastAsia="Arial Unicode MS" w:hAnsi="Arial Unicode MS" w:cs="Arial Unicode MS"/>
+        </w:rPr>
+        <w:t xml:space="preserve"> 표시됨</w:t>
       </w:r>
     </w:p>
     <w:p>
@@ -2960,6 +3636,9 @@
           <w:ilvl w:val="0"/>
           <w:numId w:val="1"/>
         </w:numPr>
+        <w:rPr>
+          <w:rFonts w:hint="eastAsia"/>
+        </w:rPr>
       </w:pPr>
       <w:r>
         <w:rPr>
@@ -2967,11 +3646,26 @@
         </w:rPr>
         <w:t xml:space="preserve">동아리의 게시글이 표시되고 하단의 연필 아이콘을 클릭하여 </w:t>
       </w:r>
-      <w:r>
-        <w:rPr>
-          <w:b/>
-        </w:rPr>
-        <w:t>Write Post Page</w:t>
+      <w:proofErr w:type="spellStart"/>
+      <w:r>
+        <w:rPr>
+          <w:b/>
+        </w:rPr>
+        <w:t>Write</w:t>
+      </w:r>
+      <w:proofErr w:type="spellEnd"/>
+      <w:r>
+        <w:rPr>
+          <w:b/>
+        </w:rPr>
+        <w:t xml:space="preserve"> Post </w:t>
+      </w:r>
+      <w:proofErr w:type="spellStart"/>
+      <w:r>
+        <w:rPr>
+          <w:b/>
+        </w:rPr>
+        <w:t>Page</w:t>
       </w:r>
       <w:r>
         <w:rPr>
@@ -2979,47 +3673,59 @@
         </w:rPr>
         <w:t>로</w:t>
       </w:r>
-    </w:p>
-    <w:p/>
+      <w:proofErr w:type="spellEnd"/>
+    </w:p>
     <w:p>
       <w:pPr>
         <w:pStyle w:val="2"/>
-        <w:rPr>
-          <w:sz w:val="24"/>
-          <w:szCs w:val="24"/>
-        </w:rPr>
       </w:pPr>
       <w:bookmarkStart w:id="21" w:name="_t4lxgvvo3nar" w:colFirst="0" w:colLast="0"/>
       <w:bookmarkEnd w:id="21"/>
-      <w:r>
-        <w:rPr>
-          <w:sz w:val="24"/>
-          <w:szCs w:val="24"/>
-        </w:rPr>
-        <w:t>Write Post Page</w:t>
-      </w:r>
-    </w:p>
-    <w:p>
-      <w:r>
-        <w:rPr>
-          <w:noProof/>
-        </w:rPr>
+      <w:proofErr w:type="spellStart"/>
+      <w:r>
+        <w:rPr>
+          <w:sz w:val="24"/>
+          <w:szCs w:val="24"/>
+        </w:rPr>
+        <w:t>Write</w:t>
+      </w:r>
+      <w:proofErr w:type="spellEnd"/>
+      <w:r>
+        <w:rPr>
+          <w:sz w:val="24"/>
+          <w:szCs w:val="24"/>
+        </w:rPr>
+        <w:t xml:space="preserve"> Post </w:t>
+      </w:r>
+      <w:proofErr w:type="spellStart"/>
+      <w:r>
+        <w:rPr>
+          <w:sz w:val="24"/>
+          <w:szCs w:val="24"/>
+        </w:rPr>
+        <w:t>Page</w:t>
+      </w:r>
+      <w:proofErr w:type="spellEnd"/>
+    </w:p>
+    <w:p>
+      <w:r>
         <w:drawing>
-          <wp:inline distT="114300" distB="114300" distL="114300" distR="114300" wp14:anchorId="7DB6DDD4" wp14:editId="6B68FD6F">
-            <wp:extent cx="5731200" cy="3581400"/>
-            <wp:effectExtent l="12700" t="12700" r="12700" b="12700"/>
-            <wp:docPr id="15" name="image15.png"/>
-            <wp:cNvGraphicFramePr/>
+          <wp:inline distT="0" distB="0" distL="0" distR="0" wp14:anchorId="4396FD50" wp14:editId="61870463">
+            <wp:extent cx="5359078" cy="3032993"/>
+            <wp:effectExtent l="0" t="0" r="635" b="2540"/>
+            <wp:docPr id="918808089" name="그림 1" descr="소프트웨어, 스크린샷, 멀티미디어 소프트웨어, 텍스트이(가) 표시된 사진&#10;&#10;자동 생성된 설명"/>
+            <wp:cNvGraphicFramePr>
+              <a:graphicFrameLocks xmlns:a="http://schemas.openxmlformats.org/drawingml/2006/main" noChangeAspect="1"/>
+            </wp:cNvGraphicFramePr>
             <a:graphic xmlns:a="http://schemas.openxmlformats.org/drawingml/2006/main">
               <a:graphicData uri="http://schemas.openxmlformats.org/drawingml/2006/picture">
                 <pic:pic xmlns:pic="http://schemas.openxmlformats.org/drawingml/2006/picture">
                   <pic:nvPicPr>
-                    <pic:cNvPr id="0" name="image15.png"/>
-                    <pic:cNvPicPr preferRelativeResize="0"/>
+                    <pic:cNvPr id="918808089" name="그림 1" descr="소프트웨어, 스크린샷, 멀티미디어 소프트웨어, 텍스트이(가) 표시된 사진&#10;&#10;자동 생성된 설명"/>
+                    <pic:cNvPicPr/>
                   </pic:nvPicPr>
                   <pic:blipFill>
                     <a:blip r:embed="rId16"/>
-                    <a:srcRect/>
                     <a:stretch>
                       <a:fillRect/>
                     </a:stretch>
@@ -3027,17 +3733,11 @@
                   <pic:spPr>
                     <a:xfrm>
                       <a:off x="0" y="0"/>
-                      <a:ext cx="5731200" cy="3581400"/>
+                      <a:ext cx="5376219" cy="3042694"/>
                     </a:xfrm>
                     <a:prstGeom prst="rect">
                       <a:avLst/>
                     </a:prstGeom>
-                    <a:ln w="12700">
-                      <a:solidFill>
-                        <a:srgbClr val="000000"/>
-                      </a:solidFill>
-                      <a:prstDash val="solid"/>
-                    </a:ln>
                   </pic:spPr>
                 </pic:pic>
               </a:graphicData>
@@ -3046,16 +3746,17 @@
         </w:drawing>
       </w:r>
     </w:p>
-    <w:p/>
     <w:p>
       <w:pPr>
         <w:pStyle w:val="2"/>
       </w:pPr>
       <w:bookmarkStart w:id="22" w:name="_u6219j6axtlp" w:colFirst="0" w:colLast="0"/>
       <w:bookmarkEnd w:id="22"/>
+      <w:proofErr w:type="spellStart"/>
       <w:r>
         <w:t>Description</w:t>
       </w:r>
+      <w:proofErr w:type="spellEnd"/>
     </w:p>
     <w:p>
       <w:pPr>
@@ -3071,31 +3772,61 @@
         <w:t>게시글 작성 컴포넌트가 팝업 형태로 표시됨</w:t>
       </w:r>
     </w:p>
-    <w:p/>
-    <w:p/>
-    <w:p/>
-    <w:p/>
-    <w:p/>
-    <w:p/>
-    <w:p/>
-    <w:p/>
-    <w:p/>
-    <w:p/>
-    <w:p/>
     <w:p>
       <w:pPr>
         <w:pStyle w:val="2"/>
-      </w:pPr>
-      <w:bookmarkStart w:id="23" w:name="_rmelt948iv7l" w:colFirst="0" w:colLast="0"/>
-      <w:bookmarkEnd w:id="23"/>
-      <w:r>
-        <w:rPr>
-          <w:sz w:val="24"/>
-          <w:szCs w:val="24"/>
-        </w:rPr>
-        <w:lastRenderedPageBreak/>
-        <w:t>Circle Member Page</w:t>
-      </w:r>
+        <w:rPr>
+          <w:sz w:val="24"/>
+          <w:szCs w:val="24"/>
+          <w:lang w:val="en-US"/>
+        </w:rPr>
+      </w:pPr>
+      <w:proofErr w:type="spellStart"/>
+      <w:r>
+        <w:rPr>
+          <w:sz w:val="24"/>
+          <w:szCs w:val="24"/>
+          <w:lang w:val="en-US"/>
+        </w:rPr>
+        <w:t>register</w:t>
+      </w:r>
+      <w:proofErr w:type="spellEnd"/>
+      <w:r>
+        <w:rPr>
+          <w:sz w:val="24"/>
+          <w:szCs w:val="24"/>
+          <w:lang w:val="en-US"/>
+        </w:rPr>
+        <w:t xml:space="preserve"> </w:t>
+      </w:r>
+      <w:proofErr w:type="spellStart"/>
+      <w:r>
+        <w:rPr>
+          <w:sz w:val="24"/>
+          <w:szCs w:val="24"/>
+          <w:lang w:val="en-US"/>
+        </w:rPr>
+        <w:t>circle</w:t>
+      </w:r>
+      <w:proofErr w:type="spellEnd"/>
+      <w:r>
+        <w:rPr>
+          <w:sz w:val="24"/>
+          <w:szCs w:val="24"/>
+          <w:lang w:val="en-US"/>
+        </w:rPr>
+        <w:t xml:space="preserve"> </w:t>
+      </w:r>
+      <w:proofErr w:type="spellStart"/>
+      <w:r>
+        <w:rPr>
+          <w:sz w:val="24"/>
+          <w:szCs w:val="24"/>
+          <w:lang w:val="en-US"/>
+        </w:rPr>
+        <w:t>modal</w:t>
+      </w:r>
+      <w:proofErr w:type="spellEnd"/>
     </w:p>
     <w:p>
       <w:pPr>
@@ -3104,25 +3835,23 @@
         </w:rPr>
       </w:pPr>
       <w:r>
-        <w:rPr>
-          <w:noProof/>
-        </w:rPr>
         <w:drawing>
-          <wp:inline distT="114300" distB="114300" distL="114300" distR="114300" wp14:anchorId="35CF690F" wp14:editId="70FE4747">
-            <wp:extent cx="5731200" cy="3581400"/>
-            <wp:effectExtent l="12700" t="12700" r="12700" b="12700"/>
-            <wp:docPr id="9" name="image11.png"/>
-            <wp:cNvGraphicFramePr/>
+          <wp:inline distT="0" distB="0" distL="0" distR="0" wp14:anchorId="35BB44D6" wp14:editId="427C572A">
+            <wp:extent cx="5358765" cy="3025693"/>
+            <wp:effectExtent l="0" t="0" r="635" b="0"/>
+            <wp:docPr id="127568693" name="그림 1" descr="소프트웨어, 텍스트, 멀티미디어 소프트웨어, 컴퓨터 아이콘이(가) 표시된 사진&#10;&#10;자동 생성된 설명"/>
+            <wp:cNvGraphicFramePr>
+              <a:graphicFrameLocks xmlns:a="http://schemas.openxmlformats.org/drawingml/2006/main" noChangeAspect="1"/>
+            </wp:cNvGraphicFramePr>
             <a:graphic xmlns:a="http://schemas.openxmlformats.org/drawingml/2006/main">
               <a:graphicData uri="http://schemas.openxmlformats.org/drawingml/2006/picture">
                 <pic:pic xmlns:pic="http://schemas.openxmlformats.org/drawingml/2006/picture">
                   <pic:nvPicPr>
-                    <pic:cNvPr id="0" name="image11.png"/>
-                    <pic:cNvPicPr preferRelativeResize="0"/>
+                    <pic:cNvPr id="127568693" name="그림 1" descr="소프트웨어, 텍스트, 멀티미디어 소프트웨어, 컴퓨터 아이콘이(가) 표시된 사진&#10;&#10;자동 생성된 설명"/>
+                    <pic:cNvPicPr/>
                   </pic:nvPicPr>
                   <pic:blipFill>
                     <a:blip r:embed="rId17"/>
-                    <a:srcRect/>
                     <a:stretch>
                       <a:fillRect/>
                     </a:stretch>
@@ -3130,17 +3859,11 @@
                   <pic:spPr>
                     <a:xfrm>
                       <a:off x="0" y="0"/>
-                      <a:ext cx="5731200" cy="3581400"/>
+                      <a:ext cx="5445197" cy="3074495"/>
                     </a:xfrm>
                     <a:prstGeom prst="rect">
                       <a:avLst/>
                     </a:prstGeom>
-                    <a:ln w="12700">
-                      <a:solidFill>
-                        <a:srgbClr val="000000"/>
-                      </a:solidFill>
-                      <a:prstDash val="solid"/>
-                    </a:ln>
                   </pic:spPr>
                 </pic:pic>
               </a:graphicData>
@@ -3153,11 +3876,11 @@
       <w:pPr>
         <w:pStyle w:val="2"/>
       </w:pPr>
-      <w:bookmarkStart w:id="24" w:name="_292z64513ogc" w:colFirst="0" w:colLast="0"/>
-      <w:bookmarkEnd w:id="24"/>
+      <w:proofErr w:type="spellStart"/>
       <w:r>
         <w:t>Description</w:t>
       </w:r>
+      <w:proofErr w:type="spellEnd"/>
     </w:p>
     <w:p>
       <w:pPr>
@@ -3168,10 +3891,149 @@
       </w:pPr>
       <w:r>
         <w:rPr>
+          <w:rFonts w:ascii="Arial Unicode MS" w:eastAsia="Arial Unicode MS" w:hAnsi="Arial Unicode MS" w:cs="Arial Unicode MS" w:hint="eastAsia"/>
+        </w:rPr>
+        <w:t xml:space="preserve">가입 신청 기능을 </w:t>
+      </w:r>
+      <w:r>
+        <w:rPr>
+          <w:rFonts w:ascii="Arial Unicode MS" w:eastAsia="Arial Unicode MS" w:hAnsi="Arial Unicode MS" w:cs="Arial Unicode MS"/>
+        </w:rPr>
+        <w:t>팝업 형태로 표시됨</w:t>
+      </w:r>
+    </w:p>
+    <w:p>
+      <w:pPr>
+        <w:rPr>
+          <w:rFonts w:hint="eastAsia"/>
+        </w:rPr>
+      </w:pPr>
+    </w:p>
+    <w:p>
+      <w:pPr>
+        <w:pStyle w:val="2"/>
+      </w:pPr>
+      <w:bookmarkStart w:id="23" w:name="_rmelt948iv7l" w:colFirst="0" w:colLast="0"/>
+      <w:bookmarkEnd w:id="23"/>
+      <w:proofErr w:type="spellStart"/>
+      <w:r>
+        <w:rPr>
+          <w:sz w:val="24"/>
+          <w:szCs w:val="24"/>
+        </w:rPr>
+        <w:lastRenderedPageBreak/>
+        <w:t>Circle</w:t>
+      </w:r>
+      <w:proofErr w:type="spellEnd"/>
+      <w:r>
+        <w:rPr>
+          <w:sz w:val="24"/>
+          <w:szCs w:val="24"/>
+        </w:rPr>
+        <w:t xml:space="preserve"> </w:t>
+      </w:r>
+      <w:proofErr w:type="spellStart"/>
+      <w:r>
+        <w:rPr>
+          <w:sz w:val="24"/>
+          <w:szCs w:val="24"/>
+        </w:rPr>
+        <w:t>Member</w:t>
+      </w:r>
+      <w:proofErr w:type="spellEnd"/>
+      <w:r>
+        <w:rPr>
+          <w:sz w:val="24"/>
+          <w:szCs w:val="24"/>
+        </w:rPr>
+        <w:t xml:space="preserve"> </w:t>
+      </w:r>
+      <w:proofErr w:type="spellStart"/>
+      <w:r>
+        <w:rPr>
+          <w:sz w:val="24"/>
+          <w:szCs w:val="24"/>
+        </w:rPr>
+        <w:t>Page</w:t>
+      </w:r>
+      <w:proofErr w:type="spellEnd"/>
+    </w:p>
+    <w:p>
+      <w:pPr>
+        <w:rPr>
+          <w:rFonts w:hint="eastAsia"/>
+        </w:rPr>
+      </w:pPr>
+      <w:r>
+        <w:drawing>
+          <wp:inline distT="0" distB="0" distL="0" distR="0" wp14:anchorId="71331C9B" wp14:editId="714ACFC0">
+            <wp:extent cx="5279540" cy="3611301"/>
+            <wp:effectExtent l="0" t="0" r="3810" b="0"/>
+            <wp:docPr id="1502328744" name="그림 1" descr="텍스트, 소프트웨어, 번호, 스크린샷이(가) 표시된 사진&#10;&#10;자동 생성된 설명"/>
+            <wp:cNvGraphicFramePr>
+              <a:graphicFrameLocks xmlns:a="http://schemas.openxmlformats.org/drawingml/2006/main" noChangeAspect="1"/>
+            </wp:cNvGraphicFramePr>
+            <a:graphic xmlns:a="http://schemas.openxmlformats.org/drawingml/2006/main">
+              <a:graphicData uri="http://schemas.openxmlformats.org/drawingml/2006/picture">
+                <pic:pic xmlns:pic="http://schemas.openxmlformats.org/drawingml/2006/picture">
+                  <pic:nvPicPr>
+                    <pic:cNvPr id="1502328744" name="그림 1" descr="텍스트, 소프트웨어, 번호, 스크린샷이(가) 표시된 사진&#10;&#10;자동 생성된 설명"/>
+                    <pic:cNvPicPr/>
+                  </pic:nvPicPr>
+                  <pic:blipFill>
+                    <a:blip r:embed="rId18"/>
+                    <a:stretch>
+                      <a:fillRect/>
+                    </a:stretch>
+                  </pic:blipFill>
+                  <pic:spPr>
+                    <a:xfrm>
+                      <a:off x="0" y="0"/>
+                      <a:ext cx="5293982" cy="3621180"/>
+                    </a:xfrm>
+                    <a:prstGeom prst="rect">
+                      <a:avLst/>
+                    </a:prstGeom>
+                  </pic:spPr>
+                </pic:pic>
+              </a:graphicData>
+            </a:graphic>
+          </wp:inline>
+        </w:drawing>
+      </w:r>
+    </w:p>
+    <w:p>
+      <w:pPr>
+        <w:pStyle w:val="2"/>
+      </w:pPr>
+      <w:bookmarkStart w:id="24" w:name="_292z64513ogc" w:colFirst="0" w:colLast="0"/>
+      <w:bookmarkEnd w:id="24"/>
+      <w:proofErr w:type="spellStart"/>
+      <w:r>
+        <w:t>Description</w:t>
+      </w:r>
+      <w:proofErr w:type="spellEnd"/>
+    </w:p>
+    <w:p>
+      <w:pPr>
+        <w:numPr>
+          <w:ilvl w:val="0"/>
+          <w:numId w:val="1"/>
+        </w:numPr>
+      </w:pPr>
+      <w:r>
+        <w:rPr>
           <w:rFonts w:ascii="Arial Unicode MS" w:eastAsia="Arial Unicode MS" w:hAnsi="Arial Unicode MS" w:cs="Arial Unicode MS"/>
         </w:rPr>
         <w:t>동아리에 가입된 사용자 정보를 확인할 수 있음</w:t>
       </w:r>
+    </w:p>
+    <w:p>
+      <w:pPr>
+        <w:rPr>
+          <w:rFonts w:hint="eastAsia"/>
+        </w:rPr>
+      </w:pPr>
     </w:p>
     <w:p/>
     <w:p/>
@@ -3186,18 +4048,26 @@
     <w:p/>
     <w:p/>
     <w:p/>
-    <w:p/>
-    <w:p/>
     <w:p>
       <w:pPr>
         <w:pStyle w:val="1"/>
       </w:pPr>
       <w:bookmarkStart w:id="25" w:name="_qa68qdi3sxcc" w:colFirst="0" w:colLast="0"/>
       <w:bookmarkEnd w:id="25"/>
+      <w:proofErr w:type="spellStart"/>
       <w:r>
         <w:lastRenderedPageBreak/>
-        <w:t>Circle Admin</w:t>
-      </w:r>
+        <w:t>Circle</w:t>
+      </w:r>
+      <w:proofErr w:type="spellEnd"/>
+      <w:r>
+        <w:t xml:space="preserve"> </w:t>
+      </w:r>
+      <w:proofErr w:type="spellStart"/>
+      <w:r>
+        <w:t>Admin</w:t>
+      </w:r>
+      <w:proofErr w:type="spellEnd"/>
     </w:p>
     <w:p/>
     <w:p>
@@ -3207,7 +4077,7 @@
           <w:lang w:val="ko-KR"/>
         </w:rPr>
         <w:pict w14:anchorId="66015F09">
-          <v:rect id="_x0000_i1028" alt="" style="width:451.3pt;height:.05pt;mso-width-percent:0;mso-height-percent:0;mso-width-percent:0;mso-height-percent:0" o:hralign="center" o:hrstd="t" o:hr="t" fillcolor="#a0a0a0" stroked="f"/>
+          <v:rect id="_x0000_i1025" alt="" style="width:451.3pt;height:.05pt;mso-width-percent:0;mso-height-percent:0;mso-width-percent:0;mso-height-percent:0" o:hralign="center" o:hrstd="t" o:hr="t" fillcolor="#a0a0a0" stroked="f"/>
         </w:pict>
       </w:r>
     </w:p>
@@ -3221,13 +4091,47 @@
       </w:pPr>
       <w:bookmarkStart w:id="26" w:name="_7bbq6ncvoca8" w:colFirst="0" w:colLast="0"/>
       <w:bookmarkEnd w:id="26"/>
-      <w:r>
-        <w:rPr>
-          <w:sz w:val="24"/>
-          <w:szCs w:val="24"/>
-        </w:rPr>
-        <w:t>Circle Admin Page</w:t>
-      </w:r>
+      <w:proofErr w:type="spellStart"/>
+      <w:r>
+        <w:rPr>
+          <w:sz w:val="24"/>
+          <w:szCs w:val="24"/>
+        </w:rPr>
+        <w:t>Circle</w:t>
+      </w:r>
+      <w:proofErr w:type="spellEnd"/>
+      <w:r>
+        <w:rPr>
+          <w:sz w:val="24"/>
+          <w:szCs w:val="24"/>
+        </w:rPr>
+        <w:t xml:space="preserve"> </w:t>
+      </w:r>
+      <w:proofErr w:type="spellStart"/>
+      <w:r>
+        <w:rPr>
+          <w:sz w:val="24"/>
+          <w:szCs w:val="24"/>
+        </w:rPr>
+        <w:t>Admin</w:t>
+      </w:r>
+      <w:proofErr w:type="spellEnd"/>
+      <w:r>
+        <w:rPr>
+          <w:sz w:val="24"/>
+          <w:szCs w:val="24"/>
+        </w:rPr>
+        <w:t xml:space="preserve"> </w:t>
+      </w:r>
+      <w:proofErr w:type="spellStart"/>
+      <w:r>
+        <w:rPr>
+          <w:sz w:val="24"/>
+          <w:szCs w:val="24"/>
+        </w:rPr>
+        <w:t>Page</w:t>
+      </w:r>
+      <w:proofErr w:type="spellEnd"/>
     </w:p>
     <w:p>
       <w:r>
@@ -3245,161 +4149,6 @@
                 <pic:pic xmlns:pic="http://schemas.openxmlformats.org/drawingml/2006/picture">
                   <pic:nvPicPr>
                     <pic:cNvPr id="0" name="image14.png"/>
-                    <pic:cNvPicPr preferRelativeResize="0"/>
-                  </pic:nvPicPr>
-                  <pic:blipFill>
-                    <a:blip r:embed="rId18"/>
-                    <a:srcRect/>
-                    <a:stretch>
-                      <a:fillRect/>
-                    </a:stretch>
-                  </pic:blipFill>
-                  <pic:spPr>
-                    <a:xfrm>
-                      <a:off x="0" y="0"/>
-                      <a:ext cx="5731200" cy="3581400"/>
-                    </a:xfrm>
-                    <a:prstGeom prst="rect">
-                      <a:avLst/>
-                    </a:prstGeom>
-                    <a:ln w="12700">
-                      <a:solidFill>
-                        <a:srgbClr val="000000"/>
-                      </a:solidFill>
-                      <a:prstDash val="solid"/>
-                    </a:ln>
-                  </pic:spPr>
-                </pic:pic>
-              </a:graphicData>
-            </a:graphic>
-          </wp:inline>
-        </w:drawing>
-      </w:r>
-    </w:p>
-    <w:p/>
-    <w:p>
-      <w:pPr>
-        <w:pStyle w:val="2"/>
-      </w:pPr>
-      <w:bookmarkStart w:id="27" w:name="_i6mogb938cry" w:colFirst="0" w:colLast="0"/>
-      <w:bookmarkEnd w:id="27"/>
-      <w:r>
-        <w:t>Description</w:t>
-      </w:r>
-    </w:p>
-    <w:p>
-      <w:pPr>
-        <w:numPr>
-          <w:ilvl w:val="0"/>
-          <w:numId w:val="1"/>
-        </w:numPr>
-      </w:pPr>
-      <w:r>
-        <w:rPr>
-          <w:rFonts w:ascii="Arial Unicode MS" w:eastAsia="Arial Unicode MS" w:hAnsi="Arial Unicode MS" w:cs="Arial Unicode MS"/>
-        </w:rPr>
-        <w:t>내가 가입한 동아리를 확인하고 내가 동아리 관리자인 동아리를 관리할 수 있는 페이지</w:t>
-      </w:r>
-    </w:p>
-    <w:p>
-      <w:pPr>
-        <w:numPr>
-          <w:ilvl w:val="0"/>
-          <w:numId w:val="1"/>
-        </w:numPr>
-      </w:pPr>
-      <w:r>
-        <w:rPr>
-          <w:rFonts w:ascii="Arial Unicode MS" w:eastAsia="Arial Unicode MS" w:hAnsi="Arial Unicode MS" w:cs="Arial Unicode MS"/>
-        </w:rPr>
-        <w:t xml:space="preserve">회원 관리를 통해 </w:t>
-      </w:r>
-      <w:r>
-        <w:rPr>
-          <w:b/>
-        </w:rPr>
-        <w:t>Circle Member Admin Page</w:t>
-      </w:r>
-      <w:r>
-        <w:rPr>
-          <w:rFonts w:ascii="Arial Unicode MS" w:eastAsia="Arial Unicode MS" w:hAnsi="Arial Unicode MS" w:cs="Arial Unicode MS"/>
-        </w:rPr>
-        <w:t>로 이동</w:t>
-      </w:r>
-    </w:p>
-    <w:p>
-      <w:pPr>
-        <w:numPr>
-          <w:ilvl w:val="0"/>
-          <w:numId w:val="1"/>
-        </w:numPr>
-      </w:pPr>
-      <w:r>
-        <w:rPr>
-          <w:rFonts w:ascii="Arial Unicode MS" w:eastAsia="Arial Unicode MS" w:hAnsi="Arial Unicode MS" w:cs="Arial Unicode MS"/>
-        </w:rPr>
-        <w:t>정보 수정을 통해</w:t>
-      </w:r>
-      <w:r>
-        <w:rPr>
-          <w:b/>
-        </w:rPr>
-        <w:t xml:space="preserve"> Circle Info Admin Page</w:t>
-      </w:r>
-      <w:r>
-        <w:rPr>
-          <w:rFonts w:ascii="Arial Unicode MS" w:eastAsia="Arial Unicode MS" w:hAnsi="Arial Unicode MS" w:cs="Arial Unicode MS"/>
-        </w:rPr>
-        <w:t xml:space="preserve"> 혹은 </w:t>
-      </w:r>
-      <w:r>
-        <w:rPr>
-          <w:b/>
-        </w:rPr>
-        <w:t>Circle Register Form Admin Page</w:t>
-      </w:r>
-      <w:r>
-        <w:rPr>
-          <w:rFonts w:ascii="Arial Unicode MS" w:eastAsia="Arial Unicode MS" w:hAnsi="Arial Unicode MS" w:cs="Arial Unicode MS"/>
-        </w:rPr>
-        <w:t>로 이동</w:t>
-      </w:r>
-    </w:p>
-    <w:p>
-      <w:pPr>
-        <w:pStyle w:val="2"/>
-        <w:rPr>
-          <w:sz w:val="24"/>
-          <w:szCs w:val="24"/>
-        </w:rPr>
-      </w:pPr>
-      <w:bookmarkStart w:id="28" w:name="_5b267u209ber" w:colFirst="0" w:colLast="0"/>
-      <w:bookmarkEnd w:id="28"/>
-      <w:r>
-        <w:rPr>
-          <w:sz w:val="24"/>
-          <w:szCs w:val="24"/>
-        </w:rPr>
-        <w:lastRenderedPageBreak/>
-        <w:t>Circle Member Admin Page</w:t>
-      </w:r>
-    </w:p>
-    <w:p>
-      <w:r>
-        <w:rPr>
-          <w:noProof/>
-        </w:rPr>
-        <w:drawing>
-          <wp:inline distT="114300" distB="114300" distL="114300" distR="114300" wp14:anchorId="3EB55449" wp14:editId="4D6F5002">
-            <wp:extent cx="5731200" cy="3581400"/>
-            <wp:effectExtent l="12700" t="12700" r="12700" b="12700"/>
-            <wp:docPr id="8" name="image3.png"/>
-            <wp:cNvGraphicFramePr/>
-            <a:graphic xmlns:a="http://schemas.openxmlformats.org/drawingml/2006/main">
-              <a:graphicData uri="http://schemas.openxmlformats.org/drawingml/2006/picture">
-                <pic:pic xmlns:pic="http://schemas.openxmlformats.org/drawingml/2006/picture">
-                  <pic:nvPicPr>
-                    <pic:cNvPr id="0" name="image3.png"/>
                     <pic:cNvPicPr preferRelativeResize="0"/>
                   </pic:nvPicPr>
                   <pic:blipFill>
@@ -3436,11 +4185,13 @@
       <w:pPr>
         <w:pStyle w:val="2"/>
       </w:pPr>
-      <w:bookmarkStart w:id="29" w:name="_q6mu3l82v74" w:colFirst="0" w:colLast="0"/>
-      <w:bookmarkEnd w:id="29"/>
+      <w:bookmarkStart w:id="27" w:name="_i6mogb938cry" w:colFirst="0" w:colLast="0"/>
+      <w:bookmarkEnd w:id="27"/>
+      <w:proofErr w:type="spellStart"/>
       <w:r>
         <w:t>Description</w:t>
       </w:r>
+      <w:proofErr w:type="spellEnd"/>
     </w:p>
     <w:p>
       <w:pPr>
@@ -3453,7 +4204,235 @@
         <w:rPr>
           <w:rFonts w:ascii="Arial Unicode MS" w:eastAsia="Arial Unicode MS" w:hAnsi="Arial Unicode MS" w:cs="Arial Unicode MS"/>
         </w:rPr>
-        <w:t>새로운 동아리 회원을 수락하거나 거절하고, 기존 동아리 회원을 탈퇴시킬 수 있음</w:t>
+        <w:t>내가 가입한 동아리를 확인하고 내가 동아리 관리자인 동아리를 관리할 수 있는 페이지</w:t>
+      </w:r>
+    </w:p>
+    <w:p>
+      <w:pPr>
+        <w:numPr>
+          <w:ilvl w:val="0"/>
+          <w:numId w:val="1"/>
+        </w:numPr>
+      </w:pPr>
+      <w:r>
+        <w:rPr>
+          <w:rFonts w:ascii="Arial Unicode MS" w:eastAsia="Arial Unicode MS" w:hAnsi="Arial Unicode MS" w:cs="Arial Unicode MS"/>
+        </w:rPr>
+        <w:t xml:space="preserve">회원 관리를 통해 </w:t>
+      </w:r>
+      <w:proofErr w:type="spellStart"/>
+      <w:r>
+        <w:rPr>
+          <w:b/>
+        </w:rPr>
+        <w:t>Circle</w:t>
+      </w:r>
+      <w:proofErr w:type="spellEnd"/>
+      <w:r>
+        <w:rPr>
+          <w:b/>
+        </w:rPr>
+        <w:t xml:space="preserve"> </w:t>
+      </w:r>
+      <w:proofErr w:type="spellStart"/>
+      <w:r>
+        <w:rPr>
+          <w:b/>
+        </w:rPr>
+        <w:t>Member</w:t>
+      </w:r>
+      <w:proofErr w:type="spellEnd"/>
+      <w:r>
+        <w:rPr>
+          <w:b/>
+        </w:rPr>
+        <w:t xml:space="preserve"> </w:t>
+      </w:r>
+      <w:proofErr w:type="spellStart"/>
+      <w:r>
+        <w:rPr>
+          <w:b/>
+        </w:rPr>
+        <w:t>Admin</w:t>
+      </w:r>
+      <w:proofErr w:type="spellEnd"/>
+      <w:r>
+        <w:rPr>
+          <w:b/>
+        </w:rPr>
+        <w:t xml:space="preserve"> </w:t>
+      </w:r>
+      <w:proofErr w:type="spellStart"/>
+      <w:r>
+        <w:rPr>
+          <w:b/>
+        </w:rPr>
+        <w:t>Page</w:t>
+      </w:r>
+      <w:r>
+        <w:rPr>
+          <w:rFonts w:ascii="Arial Unicode MS" w:eastAsia="Arial Unicode MS" w:hAnsi="Arial Unicode MS" w:cs="Arial Unicode MS"/>
+        </w:rPr>
+        <w:t>로</w:t>
+      </w:r>
+      <w:proofErr w:type="spellEnd"/>
+      <w:r>
+        <w:rPr>
+          <w:rFonts w:ascii="Arial Unicode MS" w:eastAsia="Arial Unicode MS" w:hAnsi="Arial Unicode MS" w:cs="Arial Unicode MS"/>
+        </w:rPr>
+        <w:t xml:space="preserve"> 이동</w:t>
+      </w:r>
+    </w:p>
+    <w:p>
+      <w:pPr>
+        <w:numPr>
+          <w:ilvl w:val="0"/>
+          <w:numId w:val="1"/>
+        </w:numPr>
+      </w:pPr>
+      <w:r>
+        <w:rPr>
+          <w:rFonts w:ascii="Arial Unicode MS" w:eastAsia="Arial Unicode MS" w:hAnsi="Arial Unicode MS" w:cs="Arial Unicode MS"/>
+        </w:rPr>
+        <w:t>정보 수정을 통해</w:t>
+      </w:r>
+      <w:r>
+        <w:rPr>
+          <w:b/>
+        </w:rPr>
+        <w:t xml:space="preserve"> </w:t>
+      </w:r>
+      <w:proofErr w:type="spellStart"/>
+      <w:r>
+        <w:rPr>
+          <w:b/>
+        </w:rPr>
+        <w:t>Circle</w:t>
+      </w:r>
+      <w:proofErr w:type="spellEnd"/>
+      <w:r>
+        <w:rPr>
+          <w:b/>
+        </w:rPr>
+        <w:t xml:space="preserve"> </w:t>
+      </w:r>
+      <w:proofErr w:type="spellStart"/>
+      <w:r>
+        <w:rPr>
+          <w:b/>
+        </w:rPr>
+        <w:t>Info</w:t>
+      </w:r>
+      <w:proofErr w:type="spellEnd"/>
+      <w:r>
+        <w:rPr>
+          <w:b/>
+        </w:rPr>
+        <w:t xml:space="preserve"> </w:t>
+      </w:r>
+      <w:proofErr w:type="spellStart"/>
+      <w:r>
+        <w:rPr>
+          <w:b/>
+        </w:rPr>
+        <w:t>Admin</w:t>
+      </w:r>
+      <w:proofErr w:type="spellEnd"/>
+      <w:r>
+        <w:rPr>
+          <w:b/>
+        </w:rPr>
+        <w:t xml:space="preserve"> </w:t>
+      </w:r>
+      <w:proofErr w:type="spellStart"/>
+      <w:r>
+        <w:rPr>
+          <w:b/>
+        </w:rPr>
+        <w:t>Page</w:t>
+      </w:r>
+      <w:proofErr w:type="spellEnd"/>
+      <w:r>
+        <w:rPr>
+          <w:rFonts w:ascii="Arial Unicode MS" w:eastAsia="Arial Unicode MS" w:hAnsi="Arial Unicode MS" w:cs="Arial Unicode MS"/>
+        </w:rPr>
+        <w:t xml:space="preserve"> 혹은 </w:t>
+      </w:r>
+      <w:proofErr w:type="spellStart"/>
+      <w:r>
+        <w:rPr>
+          <w:b/>
+        </w:rPr>
+        <w:t>Circle</w:t>
+      </w:r>
+      <w:proofErr w:type="spellEnd"/>
+      <w:r>
+        <w:rPr>
+          <w:b/>
+        </w:rPr>
+        <w:t xml:space="preserve"> </w:t>
+      </w:r>
+      <w:proofErr w:type="spellStart"/>
+      <w:r>
+        <w:rPr>
+          <w:b/>
+        </w:rPr>
+        <w:t>Register</w:t>
+      </w:r>
+      <w:proofErr w:type="spellEnd"/>
+      <w:r>
+        <w:rPr>
+          <w:b/>
+        </w:rPr>
+        <w:t xml:space="preserve"> </w:t>
+      </w:r>
+      <w:proofErr w:type="spellStart"/>
+      <w:r>
+        <w:rPr>
+          <w:b/>
+        </w:rPr>
+        <w:t>Form</w:t>
+      </w:r>
+      <w:proofErr w:type="spellEnd"/>
+      <w:r>
+        <w:rPr>
+          <w:b/>
+        </w:rPr>
+        <w:t xml:space="preserve"> </w:t>
+      </w:r>
+      <w:proofErr w:type="spellStart"/>
+      <w:r>
+        <w:rPr>
+          <w:b/>
+        </w:rPr>
+        <w:t>Admin</w:t>
+      </w:r>
+      <w:proofErr w:type="spellEnd"/>
+      <w:r>
+        <w:rPr>
+          <w:b/>
+        </w:rPr>
+        <w:t xml:space="preserve"> </w:t>
+      </w:r>
+      <w:proofErr w:type="spellStart"/>
+      <w:r>
+        <w:rPr>
+          <w:b/>
+        </w:rPr>
+        <w:t>Page</w:t>
+      </w:r>
+      <w:r>
+        <w:rPr>
+          <w:rFonts w:ascii="Arial Unicode MS" w:eastAsia="Arial Unicode MS" w:hAnsi="Arial Unicode MS" w:cs="Arial Unicode MS"/>
+        </w:rPr>
+        <w:t>로</w:t>
+      </w:r>
+      <w:proofErr w:type="spellEnd"/>
+      <w:r>
+        <w:rPr>
+          <w:rFonts w:ascii="Arial Unicode MS" w:eastAsia="Arial Unicode MS" w:hAnsi="Arial Unicode MS" w:cs="Arial Unicode MS"/>
+        </w:rPr>
+        <w:t xml:space="preserve"> 이동</w:t>
       </w:r>
     </w:p>
     <w:p>
@@ -3464,16 +4443,66 @@
           <w:szCs w:val="24"/>
         </w:rPr>
       </w:pPr>
-      <w:bookmarkStart w:id="30" w:name="_fiit5ejw8uve" w:colFirst="0" w:colLast="0"/>
-      <w:bookmarkEnd w:id="30"/>
+      <w:bookmarkStart w:id="28" w:name="_5b267u209ber" w:colFirst="0" w:colLast="0"/>
+      <w:bookmarkEnd w:id="28"/>
+      <w:proofErr w:type="spellStart"/>
       <w:r>
         <w:rPr>
           <w:sz w:val="24"/>
           <w:szCs w:val="24"/>
         </w:rPr>
         <w:lastRenderedPageBreak/>
-        <w:t>Circle Info Admin Page</w:t>
-      </w:r>
+        <w:t>Circle</w:t>
+      </w:r>
+      <w:proofErr w:type="spellEnd"/>
+      <w:r>
+        <w:rPr>
+          <w:sz w:val="24"/>
+          <w:szCs w:val="24"/>
+        </w:rPr>
+        <w:t xml:space="preserve"> </w:t>
+      </w:r>
+      <w:proofErr w:type="spellStart"/>
+      <w:r>
+        <w:rPr>
+          <w:sz w:val="24"/>
+          <w:szCs w:val="24"/>
+        </w:rPr>
+        <w:t>Member</w:t>
+      </w:r>
+      <w:proofErr w:type="spellEnd"/>
+      <w:r>
+        <w:rPr>
+          <w:sz w:val="24"/>
+          <w:szCs w:val="24"/>
+        </w:rPr>
+        <w:t xml:space="preserve"> </w:t>
+      </w:r>
+      <w:proofErr w:type="spellStart"/>
+      <w:r>
+        <w:rPr>
+          <w:sz w:val="24"/>
+          <w:szCs w:val="24"/>
+        </w:rPr>
+        <w:t>Admin</w:t>
+      </w:r>
+      <w:proofErr w:type="spellEnd"/>
+      <w:r>
+        <w:rPr>
+          <w:sz w:val="24"/>
+          <w:szCs w:val="24"/>
+        </w:rPr>
+        <w:t xml:space="preserve"> </w:t>
+      </w:r>
+      <w:proofErr w:type="spellStart"/>
+      <w:r>
+        <w:rPr>
+          <w:sz w:val="24"/>
+          <w:szCs w:val="24"/>
+        </w:rPr>
+        <w:t>Page</w:t>
+      </w:r>
+      <w:proofErr w:type="spellEnd"/>
     </w:p>
     <w:p>
       <w:r>
@@ -3481,121 +4510,20 @@
           <w:noProof/>
         </w:rPr>
         <w:drawing>
-          <wp:inline distT="114300" distB="114300" distL="114300" distR="114300" wp14:anchorId="425D2E40" wp14:editId="0BC418B5">
-            <wp:extent cx="5731200" cy="4559300"/>
+          <wp:inline distT="114300" distB="114300" distL="114300" distR="114300" wp14:anchorId="3EB55449" wp14:editId="4D6F5002">
+            <wp:extent cx="5731200" cy="3581400"/>
             <wp:effectExtent l="12700" t="12700" r="12700" b="12700"/>
-            <wp:docPr id="1" name="image9.png"/>
+            <wp:docPr id="8" name="image3.png"/>
             <wp:cNvGraphicFramePr/>
             <a:graphic xmlns:a="http://schemas.openxmlformats.org/drawingml/2006/main">
               <a:graphicData uri="http://schemas.openxmlformats.org/drawingml/2006/picture">
                 <pic:pic xmlns:pic="http://schemas.openxmlformats.org/drawingml/2006/picture">
                   <pic:nvPicPr>
-                    <pic:cNvPr id="0" name="image9.png"/>
+                    <pic:cNvPr id="0" name="image3.png"/>
                     <pic:cNvPicPr preferRelativeResize="0"/>
                   </pic:nvPicPr>
                   <pic:blipFill>
                     <a:blip r:embed="rId20"/>
-                    <a:srcRect/>
-                    <a:stretch>
-                      <a:fillRect/>
-                    </a:stretch>
-                  </pic:blipFill>
-                  <pic:spPr>
-                    <a:xfrm>
-                      <a:off x="0" y="0"/>
-                      <a:ext cx="5731200" cy="4559300"/>
-                    </a:xfrm>
-                    <a:prstGeom prst="rect">
-                      <a:avLst/>
-                    </a:prstGeom>
-                    <a:ln w="12700">
-                      <a:solidFill>
-                        <a:srgbClr val="000000"/>
-                      </a:solidFill>
-                      <a:prstDash val="solid"/>
-                    </a:ln>
-                  </pic:spPr>
-                </pic:pic>
-              </a:graphicData>
-            </a:graphic>
-          </wp:inline>
-        </w:drawing>
-      </w:r>
-    </w:p>
-    <w:p>
-      <w:pPr>
-        <w:pStyle w:val="2"/>
-      </w:pPr>
-      <w:bookmarkStart w:id="31" w:name="_ruprxcbqmlyb" w:colFirst="0" w:colLast="0"/>
-      <w:bookmarkEnd w:id="31"/>
-      <w:r>
-        <w:t>Description</w:t>
-      </w:r>
-    </w:p>
-    <w:p>
-      <w:pPr>
-        <w:numPr>
-          <w:ilvl w:val="0"/>
-          <w:numId w:val="1"/>
-        </w:numPr>
-      </w:pPr>
-      <w:r>
-        <w:rPr>
-          <w:b/>
-        </w:rPr>
-        <w:t>Circle Page</w:t>
-      </w:r>
-      <w:r>
-        <w:rPr>
-          <w:rFonts w:ascii="Arial Unicode MS" w:eastAsia="Arial Unicode MS" w:hAnsi="Arial Unicode MS" w:cs="Arial Unicode MS"/>
-        </w:rPr>
-        <w:t>에 표시되는 동아리 배너, 소개글을 변경할 수 있음</w:t>
-      </w:r>
-    </w:p>
-    <w:p>
-      <w:pPr>
-        <w:ind w:left="720"/>
-      </w:pPr>
-    </w:p>
-    <w:p>
-      <w:pPr>
-        <w:pStyle w:val="2"/>
-        <w:rPr>
-          <w:sz w:val="24"/>
-          <w:szCs w:val="24"/>
-        </w:rPr>
-      </w:pPr>
-      <w:bookmarkStart w:id="32" w:name="_rywnd4ki7ata" w:colFirst="0" w:colLast="0"/>
-      <w:bookmarkEnd w:id="32"/>
-      <w:r>
-        <w:rPr>
-          <w:sz w:val="24"/>
-          <w:szCs w:val="24"/>
-        </w:rPr>
-        <w:lastRenderedPageBreak/>
-        <w:t>Circle Register Form Admin Page</w:t>
-      </w:r>
-    </w:p>
-    <w:p>
-      <w:r>
-        <w:rPr>
-          <w:noProof/>
-        </w:rPr>
-        <w:drawing>
-          <wp:inline distT="114300" distB="114300" distL="114300" distR="114300" wp14:anchorId="7CF487DB" wp14:editId="4C0CCDED">
-            <wp:extent cx="5731200" cy="3581400"/>
-            <wp:effectExtent l="12700" t="12700" r="12700" b="12700"/>
-            <wp:docPr id="10" name="image4.png"/>
-            <wp:cNvGraphicFramePr/>
-            <a:graphic xmlns:a="http://schemas.openxmlformats.org/drawingml/2006/main">
-              <a:graphicData uri="http://schemas.openxmlformats.org/drawingml/2006/picture">
-                <pic:pic xmlns:pic="http://schemas.openxmlformats.org/drawingml/2006/picture">
-                  <pic:nvPicPr>
-                    <pic:cNvPr id="0" name="image4.png"/>
-                    <pic:cNvPicPr preferRelativeResize="0"/>
-                  </pic:nvPicPr>
-                  <pic:blipFill>
-                    <a:blip r:embed="rId21"/>
                     <a:srcRect/>
                     <a:stretch>
                       <a:fillRect/>
@@ -3623,16 +4551,24 @@
         </w:drawing>
       </w:r>
     </w:p>
-    <w:p/>
+    <w:p>
+      <w:pPr>
+        <w:rPr>
+          <w:lang w:val="en-US"/>
+        </w:rPr>
+      </w:pPr>
+    </w:p>
     <w:p>
       <w:pPr>
         <w:pStyle w:val="2"/>
       </w:pPr>
-      <w:bookmarkStart w:id="33" w:name="_xk8y65af72gd" w:colFirst="0" w:colLast="0"/>
-      <w:bookmarkEnd w:id="33"/>
+      <w:bookmarkStart w:id="29" w:name="_q6mu3l82v74" w:colFirst="0" w:colLast="0"/>
+      <w:bookmarkEnd w:id="29"/>
+      <w:proofErr w:type="spellStart"/>
       <w:r>
         <w:t>Description</w:t>
       </w:r>
+      <w:proofErr w:type="spellEnd"/>
     </w:p>
     <w:p>
       <w:pPr>
@@ -3645,13 +4581,378 @@
         <w:rPr>
           <w:rFonts w:ascii="Arial Unicode MS" w:eastAsia="Arial Unicode MS" w:hAnsi="Arial Unicode MS" w:cs="Arial Unicode MS"/>
         </w:rPr>
+        <w:t xml:space="preserve">새로운 동아리 회원을 수락하거나 거절하고, 기존 동아리 회원을 </w:t>
+      </w:r>
+      <w:proofErr w:type="spellStart"/>
+      <w:r>
+        <w:rPr>
+          <w:rFonts w:ascii="Arial Unicode MS" w:eastAsia="Arial Unicode MS" w:hAnsi="Arial Unicode MS" w:cs="Arial Unicode MS"/>
+        </w:rPr>
+        <w:t>탈퇴시킬</w:t>
+      </w:r>
+      <w:proofErr w:type="spellEnd"/>
+      <w:r>
+        <w:rPr>
+          <w:rFonts w:ascii="Arial Unicode MS" w:eastAsia="Arial Unicode MS" w:hAnsi="Arial Unicode MS" w:cs="Arial Unicode MS"/>
+        </w:rPr>
+        <w:t xml:space="preserve"> 수 있음</w:t>
+      </w:r>
+    </w:p>
+    <w:p>
+      <w:pPr>
+        <w:rPr>
+          <w:rFonts w:hint="eastAsia"/>
+        </w:rPr>
+      </w:pPr>
+    </w:p>
+    <w:p>
+      <w:pPr>
+        <w:pStyle w:val="2"/>
+        <w:rPr>
+          <w:sz w:val="24"/>
+          <w:szCs w:val="24"/>
+        </w:rPr>
+      </w:pPr>
+      <w:bookmarkStart w:id="30" w:name="_fiit5ejw8uve" w:colFirst="0" w:colLast="0"/>
+      <w:bookmarkEnd w:id="30"/>
+      <w:proofErr w:type="spellStart"/>
+      <w:r>
+        <w:rPr>
+          <w:sz w:val="24"/>
+          <w:szCs w:val="24"/>
+        </w:rPr>
+        <w:lastRenderedPageBreak/>
+        <w:t>Circle</w:t>
+      </w:r>
+      <w:proofErr w:type="spellEnd"/>
+      <w:r>
+        <w:rPr>
+          <w:sz w:val="24"/>
+          <w:szCs w:val="24"/>
+        </w:rPr>
+        <w:t xml:space="preserve"> </w:t>
+      </w:r>
+      <w:proofErr w:type="spellStart"/>
+      <w:r>
+        <w:rPr>
+          <w:sz w:val="24"/>
+          <w:szCs w:val="24"/>
+        </w:rPr>
+        <w:t>Info</w:t>
+      </w:r>
+      <w:proofErr w:type="spellEnd"/>
+      <w:r>
+        <w:rPr>
+          <w:sz w:val="24"/>
+          <w:szCs w:val="24"/>
+        </w:rPr>
+        <w:t xml:space="preserve"> </w:t>
+      </w:r>
+      <w:proofErr w:type="spellStart"/>
+      <w:r>
+        <w:rPr>
+          <w:sz w:val="24"/>
+          <w:szCs w:val="24"/>
+        </w:rPr>
+        <w:t>Admin</w:t>
+      </w:r>
+      <w:proofErr w:type="spellEnd"/>
+      <w:r>
+        <w:rPr>
+          <w:sz w:val="24"/>
+          <w:szCs w:val="24"/>
+        </w:rPr>
+        <w:t xml:space="preserve"> </w:t>
+      </w:r>
+      <w:proofErr w:type="spellStart"/>
+      <w:r>
+        <w:rPr>
+          <w:sz w:val="24"/>
+          <w:szCs w:val="24"/>
+        </w:rPr>
+        <w:t>Page</w:t>
+      </w:r>
+      <w:proofErr w:type="spellEnd"/>
+    </w:p>
+    <w:p>
+      <w:r>
+        <w:rPr>
+          <w:noProof/>
+          <w:lang w:val="ko-KR"/>
+        </w:rPr>
+        <w:drawing>
+          <wp:inline distT="0" distB="0" distL="0" distR="0" wp14:anchorId="38DC954E" wp14:editId="2A83F8AD">
+            <wp:extent cx="5440101" cy="3737997"/>
+            <wp:effectExtent l="0" t="0" r="0" b="0"/>
+            <wp:docPr id="1681245018" name="그림 1" descr="텍스트, 스크린샷, 웹 페이지, 웹사이트이(가) 표시된 사진&#10;&#10;자동 생성된 설명"/>
+            <wp:cNvGraphicFramePr>
+              <a:graphicFrameLocks xmlns:a="http://schemas.openxmlformats.org/drawingml/2006/main" noChangeAspect="1"/>
+            </wp:cNvGraphicFramePr>
+            <a:graphic xmlns:a="http://schemas.openxmlformats.org/drawingml/2006/main">
+              <a:graphicData uri="http://schemas.openxmlformats.org/drawingml/2006/picture">
+                <pic:pic xmlns:pic="http://schemas.openxmlformats.org/drawingml/2006/picture">
+                  <pic:nvPicPr>
+                    <pic:cNvPr id="1681245018" name="그림 1" descr="텍스트, 스크린샷, 웹 페이지, 웹사이트이(가) 표시된 사진&#10;&#10;자동 생성된 설명"/>
+                    <pic:cNvPicPr/>
+                  </pic:nvPicPr>
+                  <pic:blipFill>
+                    <a:blip r:embed="rId21" cstate="print">
+                      <a:extLst>
+                        <a:ext uri="{28A0092B-C50C-407E-A947-70E740481C1C}">
+                          <a14:useLocalDpi xmlns:a14="http://schemas.microsoft.com/office/drawing/2010/main" val="0"/>
+                        </a:ext>
+                      </a:extLst>
+                    </a:blip>
+                    <a:stretch>
+                      <a:fillRect/>
+                    </a:stretch>
+                  </pic:blipFill>
+                  <pic:spPr>
+                    <a:xfrm>
+                      <a:off x="0" y="0"/>
+                      <a:ext cx="5525168" cy="3796448"/>
+                    </a:xfrm>
+                    <a:prstGeom prst="rect">
+                      <a:avLst/>
+                    </a:prstGeom>
+                  </pic:spPr>
+                </pic:pic>
+              </a:graphicData>
+            </a:graphic>
+          </wp:inline>
+        </w:drawing>
+      </w:r>
+    </w:p>
+    <w:p>
+      <w:pPr>
+        <w:pStyle w:val="2"/>
+      </w:pPr>
+      <w:bookmarkStart w:id="31" w:name="_ruprxcbqmlyb" w:colFirst="0" w:colLast="0"/>
+      <w:bookmarkEnd w:id="31"/>
+      <w:proofErr w:type="spellStart"/>
+      <w:r>
+        <w:t>Description</w:t>
+      </w:r>
+      <w:proofErr w:type="spellEnd"/>
+    </w:p>
+    <w:p>
+      <w:pPr>
+        <w:numPr>
+          <w:ilvl w:val="0"/>
+          <w:numId w:val="1"/>
+        </w:numPr>
+      </w:pPr>
+      <w:proofErr w:type="spellStart"/>
+      <w:r>
+        <w:rPr>
+          <w:b/>
+        </w:rPr>
+        <w:t>Circle</w:t>
+      </w:r>
+      <w:proofErr w:type="spellEnd"/>
+      <w:r>
+        <w:rPr>
+          <w:b/>
+        </w:rPr>
+        <w:t xml:space="preserve"> </w:t>
+      </w:r>
+      <w:proofErr w:type="spellStart"/>
+      <w:r>
+        <w:rPr>
+          <w:b/>
+        </w:rPr>
+        <w:t>Page</w:t>
+      </w:r>
+      <w:r>
+        <w:rPr>
+          <w:rFonts w:ascii="Arial Unicode MS" w:eastAsia="Arial Unicode MS" w:hAnsi="Arial Unicode MS" w:cs="Arial Unicode MS"/>
+        </w:rPr>
+        <w:t>에</w:t>
+      </w:r>
+      <w:proofErr w:type="spellEnd"/>
+      <w:r>
+        <w:rPr>
+          <w:rFonts w:ascii="Arial Unicode MS" w:eastAsia="Arial Unicode MS" w:hAnsi="Arial Unicode MS" w:cs="Arial Unicode MS"/>
+        </w:rPr>
+        <w:t xml:space="preserve"> 표시되는 동아리 배너, </w:t>
+      </w:r>
+      <w:proofErr w:type="spellStart"/>
+      <w:r>
+        <w:rPr>
+          <w:rFonts w:ascii="Arial Unicode MS" w:eastAsia="Arial Unicode MS" w:hAnsi="Arial Unicode MS" w:cs="Arial Unicode MS"/>
+        </w:rPr>
+        <w:t>소개글을</w:t>
+      </w:r>
+      <w:proofErr w:type="spellEnd"/>
+      <w:r>
+        <w:rPr>
+          <w:rFonts w:ascii="Arial Unicode MS" w:eastAsia="Arial Unicode MS" w:hAnsi="Arial Unicode MS" w:cs="Arial Unicode MS"/>
+        </w:rPr>
+        <w:t xml:space="preserve"> 변경할 수 있음</w:t>
+      </w:r>
+    </w:p>
+    <w:p>
+      <w:pPr>
+        <w:pStyle w:val="2"/>
+        <w:rPr>
+          <w:sz w:val="24"/>
+          <w:szCs w:val="24"/>
+        </w:rPr>
+      </w:pPr>
+      <w:bookmarkStart w:id="32" w:name="_rywnd4ki7ata" w:colFirst="0" w:colLast="0"/>
+      <w:bookmarkEnd w:id="32"/>
+      <w:proofErr w:type="spellStart"/>
+      <w:r>
+        <w:rPr>
+          <w:sz w:val="24"/>
+          <w:szCs w:val="24"/>
+        </w:rPr>
+        <w:t>Circle</w:t>
+      </w:r>
+      <w:proofErr w:type="spellEnd"/>
+      <w:r>
+        <w:rPr>
+          <w:sz w:val="24"/>
+          <w:szCs w:val="24"/>
+        </w:rPr>
+        <w:t xml:space="preserve"> </w:t>
+      </w:r>
+      <w:proofErr w:type="spellStart"/>
+      <w:r>
+        <w:rPr>
+          <w:sz w:val="24"/>
+          <w:szCs w:val="24"/>
+        </w:rPr>
+        <w:t>Register</w:t>
+      </w:r>
+      <w:proofErr w:type="spellEnd"/>
+      <w:r>
+        <w:rPr>
+          <w:sz w:val="24"/>
+          <w:szCs w:val="24"/>
+        </w:rPr>
+        <w:t xml:space="preserve"> </w:t>
+      </w:r>
+      <w:proofErr w:type="spellStart"/>
+      <w:r>
+        <w:rPr>
+          <w:sz w:val="24"/>
+          <w:szCs w:val="24"/>
+        </w:rPr>
+        <w:t>Form</w:t>
+      </w:r>
+      <w:proofErr w:type="spellEnd"/>
+      <w:r>
+        <w:rPr>
+          <w:sz w:val="24"/>
+          <w:szCs w:val="24"/>
+        </w:rPr>
+        <w:t xml:space="preserve"> </w:t>
+      </w:r>
+      <w:proofErr w:type="spellStart"/>
+      <w:r>
+        <w:rPr>
+          <w:sz w:val="24"/>
+          <w:szCs w:val="24"/>
+        </w:rPr>
+        <w:t>Admin</w:t>
+      </w:r>
+      <w:proofErr w:type="spellEnd"/>
+      <w:r>
+        <w:rPr>
+          <w:sz w:val="24"/>
+          <w:szCs w:val="24"/>
+        </w:rPr>
+        <w:t xml:space="preserve"> </w:t>
+      </w:r>
+      <w:proofErr w:type="spellStart"/>
+      <w:r>
+        <w:rPr>
+          <w:sz w:val="24"/>
+          <w:szCs w:val="24"/>
+        </w:rPr>
+        <w:t>Page</w:t>
+      </w:r>
+      <w:proofErr w:type="spellEnd"/>
+    </w:p>
+    <w:p>
+      <w:r>
+        <w:rPr>
+          <w:noProof/>
+        </w:rPr>
+        <w:drawing>
+          <wp:inline distT="114300" distB="114300" distL="114300" distR="114300" wp14:anchorId="7CF487DB" wp14:editId="348910B5">
+            <wp:extent cx="5730875" cy="3772221"/>
+            <wp:effectExtent l="12700" t="12700" r="9525" b="12700"/>
+            <wp:docPr id="10" name="image4.png"/>
+            <wp:cNvGraphicFramePr/>
+            <a:graphic xmlns:a="http://schemas.openxmlformats.org/drawingml/2006/main">
+              <a:graphicData uri="http://schemas.openxmlformats.org/drawingml/2006/picture">
+                <pic:pic xmlns:pic="http://schemas.openxmlformats.org/drawingml/2006/picture">
+                  <pic:nvPicPr>
+                    <pic:cNvPr id="0" name="image4.png"/>
+                    <pic:cNvPicPr preferRelativeResize="0"/>
+                  </pic:nvPicPr>
+                  <pic:blipFill>
+                    <a:blip r:embed="rId22"/>
+                    <a:srcRect/>
+                    <a:stretch>
+                      <a:fillRect/>
+                    </a:stretch>
+                  </pic:blipFill>
+                  <pic:spPr>
+                    <a:xfrm>
+                      <a:off x="0" y="0"/>
+                      <a:ext cx="5793190" cy="3813238"/>
+                    </a:xfrm>
+                    <a:prstGeom prst="rect">
+                      <a:avLst/>
+                    </a:prstGeom>
+                    <a:ln w="12700">
+                      <a:solidFill>
+                        <a:srgbClr val="000000"/>
+                      </a:solidFill>
+                      <a:prstDash val="solid"/>
+                    </a:ln>
+                  </pic:spPr>
+                </pic:pic>
+              </a:graphicData>
+            </a:graphic>
+          </wp:inline>
+        </w:drawing>
+      </w:r>
+    </w:p>
+    <w:p/>
+    <w:p>
+      <w:pPr>
+        <w:pStyle w:val="2"/>
+      </w:pPr>
+      <w:bookmarkStart w:id="33" w:name="_xk8y65af72gd" w:colFirst="0" w:colLast="0"/>
+      <w:bookmarkEnd w:id="33"/>
+      <w:proofErr w:type="spellStart"/>
+      <w:r>
+        <w:t>Description</w:t>
+      </w:r>
+      <w:proofErr w:type="spellEnd"/>
+    </w:p>
+    <w:p>
+      <w:pPr>
+        <w:numPr>
+          <w:ilvl w:val="0"/>
+          <w:numId w:val="1"/>
+        </w:numPr>
+      </w:pPr>
+      <w:r>
+        <w:rPr>
+          <w:rFonts w:ascii="Arial Unicode MS" w:eastAsia="Arial Unicode MS" w:hAnsi="Arial Unicode MS" w:cs="Arial Unicode MS"/>
+        </w:rPr>
         <w:t>동아리 가입 양식을 수정할 수 있음</w:t>
       </w:r>
     </w:p>
     <w:sectPr>
-      <w:headerReference w:type="default" r:id="rId22"/>
-      <w:footerReference w:type="default" r:id="rId23"/>
-      <w:footerReference w:type="first" r:id="rId24"/>
+      <w:headerReference w:type="default" r:id="rId23"/>
+      <w:footerReference w:type="default" r:id="rId24"/>
+      <w:footerReference w:type="first" r:id="rId25"/>
       <w:pgSz w:w="11909" w:h="16834"/>
       <w:pgMar w:top="1440" w:right="1440" w:bottom="1440" w:left="1440" w:header="720" w:footer="720" w:gutter="0"/>
       <w:pgNumType w:start="0"/>
@@ -4295,6 +5596,7 @@
     <w:name w:val="heading 2"/>
     <w:basedOn w:val="a"/>
     <w:next w:val="a"/>
+    <w:link w:val="2Char"/>
     <w:uiPriority w:val="9"/>
     <w:unhideWhenUsed/>
     <w:qFormat/>
@@ -4468,6 +5770,16 @@
         <w:right w:w="100" w:type="dxa"/>
       </w:tblCellMar>
     </w:tblPr>
+  </w:style>
+  <w:style w:type="character" w:customStyle="1" w:styleId="2Char">
+    <w:name w:val="제목 2 Char"/>
+    <w:basedOn w:val="a0"/>
+    <w:link w:val="2"/>
+    <w:uiPriority w:val="9"/>
+    <w:rsid w:val="00EB13C9"/>
+    <w:rPr>
+      <w:b/>
+    </w:rPr>
   </w:style>
 </w:styles>
 </file>

</xml_diff>